<commit_message>
Update Site Web VueJS3
</commit_message>
<xml_diff>
--- a/Documentation/Guide.docx
+++ b/Documentation/Guide.docx
@@ -1914,6 +1914,11 @@
     </w:p>
     <w:p>
       <w:pPr>
+        <w:pStyle w:val="Sansinterligne"/>
+      </w:pPr>
+    </w:p>
+    <w:p>
+      <w:pPr>
         <w:pStyle w:val="Titre2"/>
         <w:numPr>
           <w:ilvl w:val="1"/>
@@ -1921,16 +1926,640 @@
         </w:numPr>
       </w:pPr>
       <w:r>
+        <w:t>Structure des dossiers Modernes dans l’Orchestrateur</w:t>
+      </w:r>
+    </w:p>
+    <w:p>
+      <w:pPr>
+        <w:keepNext/>
+      </w:pPr>
+      <w:r>
+        <w:rPr>
+          <w:noProof/>
+        </w:rPr>
+        <w:drawing>
+          <wp:inline distT="0" distB="0" distL="0" distR="0" wp14:anchorId="2B66E876" wp14:editId="259473AA">
+            <wp:extent cx="5760720" cy="2099310"/>
+            <wp:effectExtent l="0" t="0" r="0" b="0"/>
+            <wp:docPr id="8" name="Image 8"/>
+            <wp:cNvGraphicFramePr>
+              <a:graphicFrameLocks xmlns:a="http://schemas.openxmlformats.org/drawingml/2006/main" noChangeAspect="1"/>
+            </wp:cNvGraphicFramePr>
+            <a:graphic xmlns:a="http://schemas.openxmlformats.org/drawingml/2006/main">
+              <a:graphicData uri="http://schemas.openxmlformats.org/drawingml/2006/picture">
+                <pic:pic xmlns:pic="http://schemas.openxmlformats.org/drawingml/2006/picture">
+                  <pic:nvPicPr>
+                    <pic:cNvPr id="1" name=""/>
+                    <pic:cNvPicPr/>
+                  </pic:nvPicPr>
+                  <pic:blipFill>
+                    <a:blip r:embed="rId10"/>
+                    <a:stretch>
+                      <a:fillRect/>
+                    </a:stretch>
+                  </pic:blipFill>
+                  <pic:spPr>
+                    <a:xfrm>
+                      <a:off x="0" y="0"/>
+                      <a:ext cx="5760720" cy="2099310"/>
+                    </a:xfrm>
+                    <a:prstGeom prst="rect">
+                      <a:avLst/>
+                    </a:prstGeom>
+                  </pic:spPr>
+                </pic:pic>
+              </a:graphicData>
+            </a:graphic>
+          </wp:inline>
+        </w:drawing>
+      </w:r>
+    </w:p>
+    <w:p>
+      <w:pPr>
+        <w:pStyle w:val="Lgende"/>
+        <w:jc w:val="center"/>
+      </w:pPr>
+      <w:r>
+        <w:t xml:space="preserve">Figure </w:t>
+      </w:r>
+      <w:r>
+        <w:fldChar w:fldCharType="begin"/>
+      </w:r>
+      <w:r>
+        <w:instrText xml:space="preserve"> SEQ Figure \* ARABIC </w:instrText>
+      </w:r>
+      <w:r>
+        <w:fldChar w:fldCharType="separate"/>
+      </w:r>
+      <w:r>
+        <w:rPr>
+          <w:noProof/>
+        </w:rPr>
+        <w:t>3</w:t>
+      </w:r>
+      <w:r>
+        <w:rPr>
+          <w:noProof/>
+        </w:rPr>
+        <w:fldChar w:fldCharType="end"/>
+      </w:r>
+      <w:r>
+        <w:t>: Paramètres de configuration d'un robot avec le REFC</w:t>
+      </w:r>
+    </w:p>
+    <w:p>
+      <w:r>
+        <w:t xml:space="preserve">Le chargement de la configuration se fait en </w:t>
+      </w:r>
+      <w:r>
+        <w:t>cinq</w:t>
+      </w:r>
+      <w:r>
+        <w:t xml:space="preserve"> phase</w:t>
+      </w:r>
+      <w:r>
+        <w:t>s :</w:t>
+      </w:r>
+    </w:p>
+    <w:p>
+      <w:pPr>
+        <w:jc w:val="center"/>
+      </w:pPr>
+      <w:r>
+        <w:rPr>
+          <w:noProof/>
+        </w:rPr>
+        <w:lastRenderedPageBreak/>
+        <w:drawing>
+          <wp:inline distT="0" distB="0" distL="0" distR="0" wp14:anchorId="014388EF" wp14:editId="19FD1E8A">
+            <wp:extent cx="4706351" cy="4014302"/>
+            <wp:effectExtent l="0" t="0" r="0" b="5715"/>
+            <wp:docPr id="9" name="Image 9"/>
+            <wp:cNvGraphicFramePr>
+              <a:graphicFrameLocks xmlns:a="http://schemas.openxmlformats.org/drawingml/2006/main" noChangeAspect="1"/>
+            </wp:cNvGraphicFramePr>
+            <a:graphic xmlns:a="http://schemas.openxmlformats.org/drawingml/2006/main">
+              <a:graphicData uri="http://schemas.openxmlformats.org/drawingml/2006/picture">
+                <pic:pic xmlns:pic="http://schemas.openxmlformats.org/drawingml/2006/picture">
+                  <pic:nvPicPr>
+                    <pic:cNvPr id="1" name=""/>
+                    <pic:cNvPicPr/>
+                  </pic:nvPicPr>
+                  <pic:blipFill>
+                    <a:blip r:embed="rId11"/>
+                    <a:stretch>
+                      <a:fillRect/>
+                    </a:stretch>
+                  </pic:blipFill>
+                  <pic:spPr>
+                    <a:xfrm>
+                      <a:off x="0" y="0"/>
+                      <a:ext cx="4720856" cy="4026674"/>
+                    </a:xfrm>
+                    <a:prstGeom prst="rect">
+                      <a:avLst/>
+                    </a:prstGeom>
+                  </pic:spPr>
+                </pic:pic>
+              </a:graphicData>
+            </a:graphic>
+          </wp:inline>
+        </w:drawing>
+      </w:r>
+    </w:p>
+    <w:p>
+      <w:pPr>
+        <w:pStyle w:val="Paragraphedeliste"/>
+        <w:numPr>
+          <w:ilvl w:val="0"/>
+          <w:numId w:val="9"/>
+        </w:numPr>
+      </w:pPr>
+      <w:r>
+        <w:t xml:space="preserve">Phase 1 : Chargement des données primitives </w:t>
+      </w:r>
+    </w:p>
+    <w:p>
+      <w:pPr>
+        <w:ind w:left="1080"/>
+      </w:pPr>
+      <w:r>
+        <w:t>Ici on charge les paramètres projet core, c’est-à-dire :</w:t>
+      </w:r>
+    </w:p>
+    <w:p>
+      <w:pPr>
+        <w:pStyle w:val="Paragraphedeliste"/>
+        <w:numPr>
+          <w:ilvl w:val="2"/>
+          <w:numId w:val="5"/>
+        </w:numPr>
+      </w:pPr>
+      <w:r>
+        <w:t>Le code Projet =&gt; exemple : « RPA0001 »</w:t>
+      </w:r>
+    </w:p>
+    <w:p>
+      <w:pPr>
+        <w:pStyle w:val="Paragraphedeliste"/>
+        <w:numPr>
+          <w:ilvl w:val="2"/>
+          <w:numId w:val="5"/>
+        </w:numPr>
+      </w:pPr>
+      <w:r>
+        <w:t>Le nom du programme =&gt; exemple : « Demo REFC »</w:t>
+      </w:r>
+    </w:p>
+    <w:p>
+      <w:pPr>
+        <w:pStyle w:val="Paragraphedeliste"/>
+        <w:numPr>
+          <w:ilvl w:val="2"/>
+          <w:numId w:val="5"/>
+        </w:numPr>
+      </w:pPr>
+      <w:r>
+        <w:t>L’unité, c’est le nom du pôle qui utilise le robot =&gt; exemple « FINANCE » ou « RH » pour Ressources Humaine</w:t>
+      </w:r>
+    </w:p>
+    <w:p>
+      <w:pPr>
+        <w:pStyle w:val="Paragraphedeliste"/>
+        <w:numPr>
+          <w:ilvl w:val="2"/>
+          <w:numId w:val="5"/>
+        </w:numPr>
+      </w:pPr>
+      <w:r>
+        <w:t>L’environnement du robot, soit DEV, UAT</w:t>
+      </w:r>
+      <w:r>
+        <w:t xml:space="preserve">, </w:t>
+      </w:r>
+      <w:r>
+        <w:t>PROD</w:t>
+      </w:r>
+      <w:r>
+        <w:t xml:space="preserve"> ou autre</w:t>
+      </w:r>
+      <w:r>
+        <w:t xml:space="preserve">. Cette variable est mise à jour via une ressource avec une valeur personnalisé, mais c’est l’argument Env du programme MAIN qui à le </w:t>
+      </w:r>
+      <w:r>
+        <w:t>dernier mot. Donc on peut forcer l’environnement d’un robot via l’api de lancement. Intéressant si on veut comparer le fonctionnement de deux environnements sur une même machine sans toucher le paramètre générale qui est la ressource avec une valeur personnalisé</w:t>
+      </w:r>
+    </w:p>
+    <w:p>
+      <w:pPr>
+        <w:pStyle w:val="Paragraphedeliste"/>
+        <w:numPr>
+          <w:ilvl w:val="2"/>
+          <w:numId w:val="5"/>
+        </w:numPr>
+      </w:pPr>
+      <w:r>
+        <w:t>Le pays où fonctionne le robot , exemple « France »</w:t>
+      </w:r>
+    </w:p>
+    <w:p>
+      <w:pPr>
+        <w:pStyle w:val="Paragraphedeliste"/>
+        <w:numPr>
+          <w:ilvl w:val="2"/>
+          <w:numId w:val="5"/>
+        </w:numPr>
+      </w:pPr>
+      <w:r>
+        <w:t>La région du monde du robot, exemple « Europe »</w:t>
+      </w:r>
+    </w:p>
+    <w:p>
+      <w:pPr>
+        <w:ind w:left="1800"/>
+        <w:rPr>
+          <w:i/>
+          <w:iCs/>
+        </w:rPr>
+      </w:pPr>
+      <w:r>
+        <w:rPr>
+          <w:i/>
+          <w:iCs/>
+        </w:rPr>
+        <w:t>Il faut noter que le pays et la région du monde n’est pas utilisé par la suite, mais si le paterne de la structure des dossiers se complexifie, le fait que les donnée</w:t>
+      </w:r>
+      <w:r>
+        <w:rPr>
+          <w:i/>
+          <w:iCs/>
+        </w:rPr>
+        <w:t>s</w:t>
+      </w:r>
+      <w:r>
+        <w:rPr>
+          <w:i/>
+          <w:iCs/>
+        </w:rPr>
+        <w:t xml:space="preserve"> pays et région du monde soit déjà renseigné simplifiera la migration d’une structure simple à complète</w:t>
+      </w:r>
+    </w:p>
+    <w:p>
+      <w:pPr>
+        <w:pStyle w:val="Paragraphedeliste"/>
+        <w:numPr>
+          <w:ilvl w:val="0"/>
+          <w:numId w:val="9"/>
+        </w:numPr>
+        <w:spacing w:after="0" w:line="240" w:lineRule="auto"/>
+        <w:ind w:left="714" w:hanging="357"/>
+      </w:pPr>
+      <w:bookmarkStart w:id="9" w:name="_Hlk87799842"/>
+      <w:r>
+        <w:t xml:space="preserve">Phase </w:t>
+      </w:r>
+      <w:r>
+        <w:t xml:space="preserve">2 : </w:t>
+      </w:r>
+      <w:r>
+        <w:t>Construction des paternes</w:t>
+      </w:r>
+      <w:r>
+        <w:t> :</w:t>
+      </w:r>
+    </w:p>
+    <w:bookmarkEnd w:id="9"/>
+    <w:p>
+      <w:pPr>
+        <w:spacing w:after="0"/>
+        <w:ind w:left="720"/>
+      </w:pPr>
+      <w:r>
+        <w:t xml:space="preserve">En utilisant les ressources du dossier CONFIG, </w:t>
+      </w:r>
+      <w:r>
+        <w:t xml:space="preserve">le robot construit le chemin d’accès à la </w:t>
+      </w:r>
+      <w:r>
+        <w:t>file d’attende</w:t>
+      </w:r>
+      <w:r>
+        <w:t>, le nom de la file d’attende et les mails d’envoie des informations d’erreurs et de récapitulatif</w:t>
+      </w:r>
+      <w:r>
+        <w:t xml:space="preserve"> en fonction des informations initialisées par l’étape 1</w:t>
+      </w:r>
+    </w:p>
+    <w:p>
+      <w:pPr>
+        <w:spacing w:after="0"/>
+        <w:ind w:left="720"/>
+      </w:pPr>
+    </w:p>
+    <w:p>
+      <w:pPr>
+        <w:pStyle w:val="Paragraphedeliste"/>
+        <w:numPr>
+          <w:ilvl w:val="0"/>
+          <w:numId w:val="9"/>
+        </w:numPr>
+        <w:spacing w:after="0" w:line="276" w:lineRule="auto"/>
+      </w:pPr>
+      <w:r>
+        <w:t xml:space="preserve">Phase </w:t>
+      </w:r>
+      <w:r>
+        <w:t xml:space="preserve"> 3 : </w:t>
+      </w:r>
+      <w:r>
+        <w:t xml:space="preserve">Chargement </w:t>
+      </w:r>
+      <w:r>
+        <w:t xml:space="preserve">de la configuration des </w:t>
+      </w:r>
+      <w:r>
+        <w:t xml:space="preserve">systèmes </w:t>
+      </w:r>
+      <w:r>
+        <w:t>annexes</w:t>
+      </w:r>
+      <w:r>
+        <w:t> :</w:t>
+      </w:r>
+    </w:p>
+    <w:p>
+      <w:pPr>
+        <w:pStyle w:val="Paragraphedeliste"/>
+        <w:spacing w:after="0"/>
+      </w:pPr>
+      <w:r>
+        <w:t>En utilisant les ressources du dossier CONFIG,</w:t>
+      </w:r>
+      <w:r>
+        <w:t xml:space="preserve"> le robot charge les paramètres de connexion à la base NOSQL, du dossier des logs Externe et autre</w:t>
+      </w:r>
+      <w:r>
+        <w:t>s</w:t>
+      </w:r>
+      <w:r>
+        <w:t xml:space="preserve"> système</w:t>
+      </w:r>
+      <w:r>
+        <w:t>s</w:t>
+      </w:r>
+      <w:r>
+        <w:t xml:space="preserve"> d’informations</w:t>
+      </w:r>
+    </w:p>
+    <w:p>
+      <w:pPr>
+        <w:pStyle w:val="Paragraphedeliste"/>
+        <w:spacing w:after="0"/>
+      </w:pPr>
+    </w:p>
+    <w:p>
+      <w:pPr>
+        <w:pStyle w:val="Paragraphedeliste"/>
+        <w:numPr>
+          <w:ilvl w:val="0"/>
+          <w:numId w:val="9"/>
+        </w:numPr>
+      </w:pPr>
+      <w:r>
+        <w:t xml:space="preserve">Phase </w:t>
+      </w:r>
+      <w:r>
+        <w:t xml:space="preserve"> 4 : </w:t>
+      </w:r>
+      <w:r>
+        <w:t xml:space="preserve">Chargement de la configuration </w:t>
+      </w:r>
+      <w:r>
+        <w:t xml:space="preserve">lié aux constantes et </w:t>
+      </w:r>
+      <w:r>
+        <w:t xml:space="preserve">à </w:t>
+      </w:r>
+      <w:r>
+        <w:t xml:space="preserve">l’environnement </w:t>
+      </w:r>
+      <w:r>
+        <w:t> </w:t>
+      </w:r>
+    </w:p>
+    <w:p>
+      <w:pPr>
+        <w:pStyle w:val="Paragraphedeliste"/>
+      </w:pPr>
+      <w:r>
+        <w:t>En utilisant les ressources</w:t>
+      </w:r>
+      <w:r>
+        <w:t xml:space="preserve"> du fichier de configuration , on charge en premier temps les constantes et en dernier les paramètre de l’environnement. Donc les paramètres d’environnement peut écraser les valeur des constantes.</w:t>
+      </w:r>
+    </w:p>
+    <w:p>
+      <w:pPr>
+        <w:pStyle w:val="Paragraphedeliste"/>
+      </w:pPr>
+    </w:p>
+    <w:p>
+      <w:pPr>
+        <w:pStyle w:val="Paragraphedeliste"/>
+        <w:numPr>
+          <w:ilvl w:val="0"/>
+          <w:numId w:val="9"/>
+        </w:numPr>
+      </w:pPr>
+      <w:r>
+        <w:t xml:space="preserve">Phase </w:t>
+      </w:r>
+      <w:r>
+        <w:t xml:space="preserve">5 : </w:t>
+      </w:r>
+      <w:r>
+        <w:t xml:space="preserve">Chargement des </w:t>
+      </w:r>
+      <w:r>
+        <w:t>ressources (Assets) :</w:t>
+      </w:r>
+    </w:p>
+    <w:p>
+      <w:pPr>
+        <w:pStyle w:val="Paragraphedeliste"/>
+      </w:pPr>
+      <w:r>
+        <w:t xml:space="preserve">En utilisant les ressources </w:t>
+      </w:r>
+      <w:r>
+        <w:t xml:space="preserve">listées dans le </w:t>
+      </w:r>
+      <w:r>
+        <w:t>fichier de configuration</w:t>
+      </w:r>
+      <w:r>
+        <w:t xml:space="preserve"> excel, on charge avec un chemin d’accès</w:t>
+      </w:r>
+      <w:r>
+        <w:t xml:space="preserve"> soit</w:t>
+      </w:r>
+      <w:r>
+        <w:t xml:space="preserve"> paramétré, soit en dur, soit dynamique.</w:t>
+      </w:r>
+    </w:p>
+    <w:p>
+      <w:pPr>
+        <w:pStyle w:val="Paragraphedeliste"/>
+      </w:pPr>
+      <w:r>
+        <w:t xml:space="preserve">- Quand le chemin est </w:t>
+      </w:r>
+      <w:r>
+        <w:t>paramétré</w:t>
+      </w:r>
+      <w:r>
+        <w:t>, les noms entre crochet sont remplacés par les valeurs des donnée</w:t>
+      </w:r>
+      <w:r>
+        <w:t>s</w:t>
+      </w:r>
+      <w:r>
+        <w:t xml:space="preserve"> Core (voir étape 1)</w:t>
+      </w:r>
+    </w:p>
+    <w:p>
+      <w:pPr>
+        <w:pStyle w:val="Paragraphedeliste"/>
+      </w:pPr>
+      <w:r>
+        <w:t xml:space="preserve">- Quand le chemin est </w:t>
+      </w:r>
+      <w:r>
+        <w:t>en dure</w:t>
+      </w:r>
+      <w:r>
+        <w:t xml:space="preserve">, </w:t>
+      </w:r>
+      <w:r>
+        <w:t>on prend l’expression littéral</w:t>
+      </w:r>
+    </w:p>
+    <w:p>
+      <w:pPr>
+        <w:pStyle w:val="Paragraphedeliste"/>
+      </w:pPr>
+      <w:r>
+        <w:t>- Quand le chemin</w:t>
+      </w:r>
+      <w:r>
+        <w:t xml:space="preserve"> est en dynamique, le robot décompose le path du robot et à chaque dossier de l’Orchestrator, le système essaye de récupérer la ressource. Donc c’est le dernier dossier, le dossier de la fil</w:t>
+      </w:r>
+      <w:r>
+        <w:t>e</w:t>
+      </w:r>
+      <w:r>
+        <w:t xml:space="preserve"> d’attente qui réécrit en dernier les données de la ressource.</w:t>
+      </w:r>
+    </w:p>
+    <w:p>
+      <w:pPr>
+        <w:keepNext/>
+      </w:pPr>
+      <w:r>
+        <w:drawing>
+          <wp:inline distT="0" distB="0" distL="0" distR="0" wp14:anchorId="0F3D214F" wp14:editId="517510A6">
+            <wp:extent cx="5760720" cy="508635"/>
+            <wp:effectExtent l="0" t="0" r="0" b="5715"/>
+            <wp:docPr id="10" name="Image 10"/>
+            <wp:cNvGraphicFramePr>
+              <a:graphicFrameLocks xmlns:a="http://schemas.openxmlformats.org/drawingml/2006/main" noChangeAspect="1"/>
+            </wp:cNvGraphicFramePr>
+            <a:graphic xmlns:a="http://schemas.openxmlformats.org/drawingml/2006/main">
+              <a:graphicData uri="http://schemas.openxmlformats.org/drawingml/2006/picture">
+                <pic:pic xmlns:pic="http://schemas.openxmlformats.org/drawingml/2006/picture">
+                  <pic:nvPicPr>
+                    <pic:cNvPr id="0" name="Picture 1"/>
+                    <pic:cNvPicPr>
+                      <a:picLocks noChangeAspect="1" noChangeArrowheads="1"/>
+                    </pic:cNvPicPr>
+                  </pic:nvPicPr>
+                  <pic:blipFill>
+                    <a:blip r:embed="rId12">
+                      <a:extLst>
+                        <a:ext uri="{28A0092B-C50C-407E-A947-70E740481C1C}">
+                          <a14:useLocalDpi xmlns:a14="http://schemas.microsoft.com/office/drawing/2010/main" val="0"/>
+                        </a:ext>
+                      </a:extLst>
+                    </a:blip>
+                    <a:srcRect/>
+                    <a:stretch>
+                      <a:fillRect/>
+                    </a:stretch>
+                  </pic:blipFill>
+                  <pic:spPr bwMode="auto">
+                    <a:xfrm>
+                      <a:off x="0" y="0"/>
+                      <a:ext cx="5760720" cy="508635"/>
+                    </a:xfrm>
+                    <a:prstGeom prst="rect">
+                      <a:avLst/>
+                    </a:prstGeom>
+                    <a:noFill/>
+                    <a:ln>
+                      <a:noFill/>
+                    </a:ln>
+                  </pic:spPr>
+                </pic:pic>
+              </a:graphicData>
+            </a:graphic>
+          </wp:inline>
+        </w:drawing>
+      </w:r>
+    </w:p>
+    <w:p>
+      <w:pPr>
+        <w:pStyle w:val="Lgende"/>
+        <w:jc w:val="center"/>
+      </w:pPr>
+      <w:r>
+        <w:t xml:space="preserve">Figure </w:t>
+      </w:r>
+      <w:fldSimple w:instr=" SEQ Figure \* ARABIC ">
+        <w:r>
+          <w:rPr>
+            <w:noProof/>
+          </w:rPr>
+          <w:t>4</w:t>
+        </w:r>
+      </w:fldSimple>
+      <w:r>
+        <w:t xml:space="preserve"> : Exemple de ressources</w:t>
+      </w:r>
+    </w:p>
+    <w:p>
+      <w:pPr>
+        <w:ind w:left="708"/>
+      </w:pPr>
+    </w:p>
+    <w:p>
+      <w:pPr>
+        <w:pStyle w:val="Titre2"/>
+        <w:numPr>
+          <w:ilvl w:val="1"/>
+          <w:numId w:val="9"/>
+        </w:numPr>
+      </w:pPr>
+      <w:r>
         <w:t xml:space="preserve"> </w:t>
       </w:r>
-      <w:bookmarkStart w:id="9" w:name="_Toc86781205"/>
+      <w:bookmarkStart w:id="10" w:name="_Toc86781205"/>
       <w:r>
         <w:t>Structure des dossiers Modernes dans l’</w:t>
       </w:r>
       <w:r>
         <w:t>Orchestrateur</w:t>
       </w:r>
-      <w:bookmarkEnd w:id="9"/>
+      <w:bookmarkEnd w:id="10"/>
     </w:p>
     <w:p>
       <w:pPr>
@@ -2188,6 +2817,7 @@
         </w:numPr>
       </w:pPr>
       <w:r>
+        <w:lastRenderedPageBreak/>
         <w:t>NameEmailRecap</w:t>
       </w:r>
       <w:r>
@@ -2210,7 +2840,6 @@
         <w:rPr>
           <w:noProof/>
         </w:rPr>
-        <w:lastRenderedPageBreak/>
         <w:drawing>
           <wp:inline distT="0" distB="0" distL="0" distR="0" wp14:anchorId="1F331F5D" wp14:editId="2BD04E83">
             <wp:extent cx="5540819" cy="3402965"/>
@@ -2227,7 +2856,7 @@
                     <pic:cNvPicPr/>
                   </pic:nvPicPr>
                   <pic:blipFill>
-                    <a:blip r:embed="rId10" cstate="print">
+                    <a:blip r:embed="rId13" cstate="print">
                       <a:extLst>
                         <a:ext uri="{28A0092B-C50C-407E-A947-70E740481C1C}">
                           <a14:useLocalDpi xmlns:a14="http://schemas.microsoft.com/office/drawing/2010/main" val="0"/>
@@ -2259,8 +2888,8 @@
         <w:pStyle w:val="Lgende"/>
         <w:jc w:val="center"/>
       </w:pPr>
-      <w:bookmarkStart w:id="10" w:name="_Ref86527856"/>
-      <w:bookmarkStart w:id="11" w:name="_Ref86527698"/>
+      <w:bookmarkStart w:id="11" w:name="_Ref86527856"/>
+      <w:bookmarkStart w:id="12" w:name="_Ref86527698"/>
       <w:r>
         <w:t xml:space="preserve">Figure </w:t>
       </w:r>
@@ -2277,7 +2906,7 @@
         <w:rPr>
           <w:noProof/>
         </w:rPr>
-        <w:t>3</w:t>
+        <w:t>5</w:t>
       </w:r>
       <w:r>
         <w:rPr>
@@ -2285,11 +2914,11 @@
         </w:rPr>
         <w:fldChar w:fldCharType="end"/>
       </w:r>
-      <w:bookmarkEnd w:id="10"/>
+      <w:bookmarkEnd w:id="11"/>
       <w:r>
         <w:t xml:space="preserve"> : Structure simple du REFC</w:t>
       </w:r>
-      <w:bookmarkEnd w:id="11"/>
+      <w:bookmarkEnd w:id="12"/>
     </w:p>
     <w:p>
       <w:pPr>
@@ -2315,7 +2944,7 @@
                     <pic:cNvPicPr/>
                   </pic:nvPicPr>
                   <pic:blipFill>
-                    <a:blip r:embed="rId11"/>
+                    <a:blip r:embed="rId14"/>
                     <a:stretch>
                       <a:fillRect/>
                     </a:stretch>
@@ -2363,7 +2992,7 @@
                     <pic:cNvPicPr/>
                   </pic:nvPicPr>
                   <pic:blipFill>
-                    <a:blip r:embed="rId12"/>
+                    <a:blip r:embed="rId15"/>
                     <a:stretch>
                       <a:fillRect/>
                     </a:stretch>
@@ -2411,7 +3040,7 @@
                     <pic:cNvPicPr/>
                   </pic:nvPicPr>
                   <pic:blipFill>
-                    <a:blip r:embed="rId13"/>
+                    <a:blip r:embed="rId16"/>
                     <a:stretch>
                       <a:fillRect/>
                     </a:stretch>
@@ -2564,7 +3193,7 @@
                     <pic:cNvPicPr/>
                   </pic:nvPicPr>
                   <pic:blipFill>
-                    <a:blip r:embed="rId14" cstate="print">
+                    <a:blip r:embed="rId17" cstate="print">
                       <a:extLst>
                         <a:ext uri="{28A0092B-C50C-407E-A947-70E740481C1C}">
                           <a14:useLocalDpi xmlns:a14="http://schemas.microsoft.com/office/drawing/2010/main" val="0"/>
@@ -2596,7 +3225,7 @@
         <w:pStyle w:val="Lgende"/>
         <w:jc w:val="center"/>
       </w:pPr>
-      <w:bookmarkStart w:id="12" w:name="_Ref86529191"/>
+      <w:bookmarkStart w:id="13" w:name="_Ref86529191"/>
       <w:r>
         <w:t xml:space="preserve">Figure </w:t>
       </w:r>
@@ -2608,6 +3237,48 @@
       </w:r>
       <w:r>
         <w:fldChar w:fldCharType="separate"/>
+      </w:r>
+      <w:r>
+        <w:rPr>
+          <w:noProof/>
+        </w:rPr>
+        <w:t>6</w:t>
+      </w:r>
+      <w:r>
+        <w:rPr>
+          <w:noProof/>
+        </w:rPr>
+        <w:fldChar w:fldCharType="end"/>
+      </w:r>
+      <w:bookmarkEnd w:id="13"/>
+      <w:r>
+        <w:t xml:space="preserve"> : </w:t>
+      </w:r>
+      <w:r>
+        <w:t xml:space="preserve">Structure simple </w:t>
+      </w:r>
+      <w:r>
+        <w:t xml:space="preserve">optimisé </w:t>
+      </w:r>
+      <w:r>
+        <w:t>du REFC</w:t>
+      </w:r>
+    </w:p>
+    <w:p>
+      <w:r>
+        <w:t xml:space="preserve">Dans la </w:t>
+      </w:r>
+      <w:r>
+        <w:fldChar w:fldCharType="begin"/>
+      </w:r>
+      <w:r>
+        <w:instrText xml:space="preserve"> REF _Ref86529191 \h </w:instrText>
+      </w:r>
+      <w:r>
+        <w:fldChar w:fldCharType="separate"/>
+      </w:r>
+      <w:r>
+        <w:t xml:space="preserve">Figure </w:t>
       </w:r>
       <w:r>
         <w:rPr>
@@ -2616,48 +3287,6 @@
         <w:t>4</w:t>
       </w:r>
       <w:r>
-        <w:rPr>
-          <w:noProof/>
-        </w:rPr>
-        <w:fldChar w:fldCharType="end"/>
-      </w:r>
-      <w:bookmarkEnd w:id="12"/>
-      <w:r>
-        <w:t xml:space="preserve"> : </w:t>
-      </w:r>
-      <w:r>
-        <w:t xml:space="preserve">Structure simple </w:t>
-      </w:r>
-      <w:r>
-        <w:t xml:space="preserve">optimisé </w:t>
-      </w:r>
-      <w:r>
-        <w:t>du REFC</w:t>
-      </w:r>
-    </w:p>
-    <w:p>
-      <w:r>
-        <w:t xml:space="preserve">Dans la </w:t>
-      </w:r>
-      <w:r>
-        <w:fldChar w:fldCharType="begin"/>
-      </w:r>
-      <w:r>
-        <w:instrText xml:space="preserve"> REF _Ref86529191 \h </w:instrText>
-      </w:r>
-      <w:r>
-        <w:fldChar w:fldCharType="separate"/>
-      </w:r>
-      <w:r>
-        <w:t xml:space="preserve">Figure </w:t>
-      </w:r>
-      <w:r>
-        <w:rPr>
-          <w:noProof/>
-        </w:rPr>
-        <w:t>4</w:t>
-      </w:r>
-      <w:r>
         <w:fldChar w:fldCharType="end"/>
       </w:r>
       <w:r>
@@ -2679,8 +3308,8 @@
     <w:p/>
     <w:p/>
     <w:sectPr>
-      <w:headerReference w:type="default" r:id="rId15"/>
-      <w:footerReference w:type="default" r:id="rId16"/>
+      <w:headerReference w:type="default" r:id="rId18"/>
+      <w:footerReference w:type="default" r:id="rId19"/>
       <w:pgSz w:w="11906" w:h="16838"/>
       <w:pgMar w:top="1417" w:right="1417" w:bottom="1417" w:left="1417" w:header="708" w:footer="708" w:gutter="0"/>
       <w:pgNumType w:start="0"/>
@@ -2807,7 +3436,7 @@
   <w:abstractNum w:abstractNumId="0" w15:restartNumberingAfterBreak="0">
     <w:nsid w:val="0CBE1246"/>
     <w:multiLevelType w:val="hybridMultilevel"/>
-    <w:tmpl w:val="ADEA952C"/>
+    <w:tmpl w:val="15D02FA2"/>
     <w:lvl w:ilvl="0" w:tplc="040C0011">
       <w:start w:val="1"/>
       <w:numFmt w:val="decimal"/>
@@ -2891,6 +3520,92 @@
     </w:lvl>
   </w:abstractNum>
   <w:abstractNum w:abstractNumId="1" w15:restartNumberingAfterBreak="0">
+    <w:nsid w:val="120B713E"/>
+    <w:multiLevelType w:val="hybridMultilevel"/>
+    <w:tmpl w:val="15D02FA2"/>
+    <w:lvl w:ilvl="0" w:tplc="FFFFFFFF">
+      <w:start w:val="1"/>
+      <w:numFmt w:val="decimal"/>
+      <w:lvlText w:val="%1)"/>
+      <w:lvlJc w:val="left"/>
+      <w:pPr>
+        <w:ind w:left="720" w:hanging="360"/>
+      </w:pPr>
+    </w:lvl>
+    <w:lvl w:ilvl="1" w:tplc="FFFFFFFF">
+      <w:start w:val="1"/>
+      <w:numFmt w:val="lowerLetter"/>
+      <w:lvlText w:val="%2."/>
+      <w:lvlJc w:val="left"/>
+      <w:pPr>
+        <w:ind w:left="1440" w:hanging="360"/>
+      </w:pPr>
+    </w:lvl>
+    <w:lvl w:ilvl="2" w:tplc="FFFFFFFF" w:tentative="1">
+      <w:start w:val="1"/>
+      <w:numFmt w:val="lowerRoman"/>
+      <w:lvlText w:val="%3."/>
+      <w:lvlJc w:val="right"/>
+      <w:pPr>
+        <w:ind w:left="2160" w:hanging="180"/>
+      </w:pPr>
+    </w:lvl>
+    <w:lvl w:ilvl="3" w:tplc="FFFFFFFF" w:tentative="1">
+      <w:start w:val="1"/>
+      <w:numFmt w:val="decimal"/>
+      <w:lvlText w:val="%4."/>
+      <w:lvlJc w:val="left"/>
+      <w:pPr>
+        <w:ind w:left="2880" w:hanging="360"/>
+      </w:pPr>
+    </w:lvl>
+    <w:lvl w:ilvl="4" w:tplc="FFFFFFFF" w:tentative="1">
+      <w:start w:val="1"/>
+      <w:numFmt w:val="lowerLetter"/>
+      <w:lvlText w:val="%5."/>
+      <w:lvlJc w:val="left"/>
+      <w:pPr>
+        <w:ind w:left="3600" w:hanging="360"/>
+      </w:pPr>
+    </w:lvl>
+    <w:lvl w:ilvl="5" w:tplc="FFFFFFFF" w:tentative="1">
+      <w:start w:val="1"/>
+      <w:numFmt w:val="lowerRoman"/>
+      <w:lvlText w:val="%6."/>
+      <w:lvlJc w:val="right"/>
+      <w:pPr>
+        <w:ind w:left="4320" w:hanging="180"/>
+      </w:pPr>
+    </w:lvl>
+    <w:lvl w:ilvl="6" w:tplc="FFFFFFFF" w:tentative="1">
+      <w:start w:val="1"/>
+      <w:numFmt w:val="decimal"/>
+      <w:lvlText w:val="%7."/>
+      <w:lvlJc w:val="left"/>
+      <w:pPr>
+        <w:ind w:left="5040" w:hanging="360"/>
+      </w:pPr>
+    </w:lvl>
+    <w:lvl w:ilvl="7" w:tplc="FFFFFFFF" w:tentative="1">
+      <w:start w:val="1"/>
+      <w:numFmt w:val="lowerLetter"/>
+      <w:lvlText w:val="%8."/>
+      <w:lvlJc w:val="left"/>
+      <w:pPr>
+        <w:ind w:left="5760" w:hanging="360"/>
+      </w:pPr>
+    </w:lvl>
+    <w:lvl w:ilvl="8" w:tplc="FFFFFFFF" w:tentative="1">
+      <w:start w:val="1"/>
+      <w:numFmt w:val="lowerRoman"/>
+      <w:lvlText w:val="%9."/>
+      <w:lvlJc w:val="right"/>
+      <w:pPr>
+        <w:ind w:left="6480" w:hanging="180"/>
+      </w:pPr>
+    </w:lvl>
+  </w:abstractNum>
+  <w:abstractNum w:abstractNumId="2" w15:restartNumberingAfterBreak="0">
     <w:nsid w:val="14F37171"/>
     <w:multiLevelType w:val="hybridMultilevel"/>
     <w:tmpl w:val="92E8627A"/>
@@ -3003,10 +3718,10 @@
       </w:rPr>
     </w:lvl>
   </w:abstractNum>
-  <w:abstractNum w:abstractNumId="2" w15:restartNumberingAfterBreak="0">
+  <w:abstractNum w:abstractNumId="3" w15:restartNumberingAfterBreak="0">
     <w:nsid w:val="21376204"/>
     <w:multiLevelType w:val="hybridMultilevel"/>
-    <w:tmpl w:val="4A4A4B26"/>
+    <w:tmpl w:val="084247A8"/>
     <w:lvl w:ilvl="0" w:tplc="040C0001">
       <w:start w:val="1"/>
       <w:numFmt w:val="bullet"/>
@@ -3019,7 +3734,7 @@
         <w:rFonts w:ascii="Symbol" w:hAnsi="Symbol" w:hint="default"/>
       </w:rPr>
     </w:lvl>
-    <w:lvl w:ilvl="1" w:tplc="040C0003" w:tentative="1">
+    <w:lvl w:ilvl="1" w:tplc="040C0003">
       <w:start w:val="1"/>
       <w:numFmt w:val="bullet"/>
       <w:lvlText w:val="o"/>
@@ -3031,7 +3746,7 @@
         <w:rFonts w:ascii="Courier New" w:hAnsi="Courier New" w:cs="Courier New" w:hint="default"/>
       </w:rPr>
     </w:lvl>
-    <w:lvl w:ilvl="2" w:tplc="040C0005" w:tentative="1">
+    <w:lvl w:ilvl="2" w:tplc="040C0005">
       <w:start w:val="1"/>
       <w:numFmt w:val="bullet"/>
       <w:lvlText w:val=""/>
@@ -3116,7 +3831,7 @@
       </w:rPr>
     </w:lvl>
   </w:abstractNum>
-  <w:abstractNum w:abstractNumId="3" w15:restartNumberingAfterBreak="0">
+  <w:abstractNum w:abstractNumId="4" w15:restartNumberingAfterBreak="0">
     <w:nsid w:val="21ED2E50"/>
     <w:multiLevelType w:val="hybridMultilevel"/>
     <w:tmpl w:val="D704441C"/>
@@ -3208,7 +3923,7 @@
       </w:pPr>
     </w:lvl>
   </w:abstractNum>
-  <w:abstractNum w:abstractNumId="4" w15:restartNumberingAfterBreak="0">
+  <w:abstractNum w:abstractNumId="5" w15:restartNumberingAfterBreak="0">
     <w:nsid w:val="34DF0429"/>
     <w:multiLevelType w:val="hybridMultilevel"/>
     <w:tmpl w:val="8AAC7B12"/>
@@ -3294,7 +4009,7 @@
       </w:pPr>
     </w:lvl>
   </w:abstractNum>
-  <w:abstractNum w:abstractNumId="5" w15:restartNumberingAfterBreak="0">
+  <w:abstractNum w:abstractNumId="6" w15:restartNumberingAfterBreak="0">
     <w:nsid w:val="42B154CE"/>
     <w:multiLevelType w:val="hybridMultilevel"/>
     <w:tmpl w:val="757A50D0"/>
@@ -3407,7 +4122,93 @@
       </w:rPr>
     </w:lvl>
   </w:abstractNum>
-  <w:abstractNum w:abstractNumId="6" w15:restartNumberingAfterBreak="0">
+  <w:abstractNum w:abstractNumId="7" w15:restartNumberingAfterBreak="0">
+    <w:nsid w:val="527652CE"/>
+    <w:multiLevelType w:val="hybridMultilevel"/>
+    <w:tmpl w:val="C92C4724"/>
+    <w:lvl w:ilvl="0" w:tplc="040C0019">
+      <w:start w:val="1"/>
+      <w:numFmt w:val="lowerLetter"/>
+      <w:lvlText w:val="%1."/>
+      <w:lvlJc w:val="left"/>
+      <w:pPr>
+        <w:ind w:left="1440" w:hanging="360"/>
+      </w:pPr>
+    </w:lvl>
+    <w:lvl w:ilvl="1" w:tplc="040C0019" w:tentative="1">
+      <w:start w:val="1"/>
+      <w:numFmt w:val="lowerLetter"/>
+      <w:lvlText w:val="%2."/>
+      <w:lvlJc w:val="left"/>
+      <w:pPr>
+        <w:ind w:left="2160" w:hanging="360"/>
+      </w:pPr>
+    </w:lvl>
+    <w:lvl w:ilvl="2" w:tplc="040C001B" w:tentative="1">
+      <w:start w:val="1"/>
+      <w:numFmt w:val="lowerRoman"/>
+      <w:lvlText w:val="%3."/>
+      <w:lvlJc w:val="right"/>
+      <w:pPr>
+        <w:ind w:left="2880" w:hanging="180"/>
+      </w:pPr>
+    </w:lvl>
+    <w:lvl w:ilvl="3" w:tplc="040C000F" w:tentative="1">
+      <w:start w:val="1"/>
+      <w:numFmt w:val="decimal"/>
+      <w:lvlText w:val="%4."/>
+      <w:lvlJc w:val="left"/>
+      <w:pPr>
+        <w:ind w:left="3600" w:hanging="360"/>
+      </w:pPr>
+    </w:lvl>
+    <w:lvl w:ilvl="4" w:tplc="040C0019" w:tentative="1">
+      <w:start w:val="1"/>
+      <w:numFmt w:val="lowerLetter"/>
+      <w:lvlText w:val="%5."/>
+      <w:lvlJc w:val="left"/>
+      <w:pPr>
+        <w:ind w:left="4320" w:hanging="360"/>
+      </w:pPr>
+    </w:lvl>
+    <w:lvl w:ilvl="5" w:tplc="040C001B" w:tentative="1">
+      <w:start w:val="1"/>
+      <w:numFmt w:val="lowerRoman"/>
+      <w:lvlText w:val="%6."/>
+      <w:lvlJc w:val="right"/>
+      <w:pPr>
+        <w:ind w:left="5040" w:hanging="180"/>
+      </w:pPr>
+    </w:lvl>
+    <w:lvl w:ilvl="6" w:tplc="040C000F" w:tentative="1">
+      <w:start w:val="1"/>
+      <w:numFmt w:val="decimal"/>
+      <w:lvlText w:val="%7."/>
+      <w:lvlJc w:val="left"/>
+      <w:pPr>
+        <w:ind w:left="5760" w:hanging="360"/>
+      </w:pPr>
+    </w:lvl>
+    <w:lvl w:ilvl="7" w:tplc="040C0019" w:tentative="1">
+      <w:start w:val="1"/>
+      <w:numFmt w:val="lowerLetter"/>
+      <w:lvlText w:val="%8."/>
+      <w:lvlJc w:val="left"/>
+      <w:pPr>
+        <w:ind w:left="6480" w:hanging="360"/>
+      </w:pPr>
+    </w:lvl>
+    <w:lvl w:ilvl="8" w:tplc="040C001B" w:tentative="1">
+      <w:start w:val="1"/>
+      <w:numFmt w:val="lowerRoman"/>
+      <w:lvlText w:val="%9."/>
+      <w:lvlJc w:val="right"/>
+      <w:pPr>
+        <w:ind w:left="7200" w:hanging="180"/>
+      </w:pPr>
+    </w:lvl>
+  </w:abstractNum>
+  <w:abstractNum w:abstractNumId="8" w15:restartNumberingAfterBreak="0">
     <w:nsid w:val="578E3C77"/>
     <w:multiLevelType w:val="hybridMultilevel"/>
     <w:tmpl w:val="A3B4B89E"/>
@@ -3524,22 +4325,28 @@
     <w:abstractNumId w:val="0"/>
   </w:num>
   <w:num w:numId="2">
+    <w:abstractNumId w:val="5"/>
+  </w:num>
+  <w:num w:numId="3">
+    <w:abstractNumId w:val="6"/>
+  </w:num>
+  <w:num w:numId="4">
+    <w:abstractNumId w:val="8"/>
+  </w:num>
+  <w:num w:numId="5">
+    <w:abstractNumId w:val="3"/>
+  </w:num>
+  <w:num w:numId="6">
+    <w:abstractNumId w:val="2"/>
+  </w:num>
+  <w:num w:numId="7">
     <w:abstractNumId w:val="4"/>
   </w:num>
-  <w:num w:numId="3">
-    <w:abstractNumId w:val="5"/>
+  <w:num w:numId="8">
+    <w:abstractNumId w:val="7"/>
   </w:num>
-  <w:num w:numId="4">
-    <w:abstractNumId w:val="6"/>
-  </w:num>
-  <w:num w:numId="5">
-    <w:abstractNumId w:val="2"/>
-  </w:num>
-  <w:num w:numId="6">
+  <w:num w:numId="9">
     <w:abstractNumId w:val="1"/>
-  </w:num>
-  <w:num w:numId="7">
-    <w:abstractNumId w:val="3"/>
   </w:num>
 </w:numbering>
 </file>
@@ -3986,6 +4793,28 @@
       <w:szCs w:val="26"/>
     </w:rPr>
   </w:style>
+  <w:style w:type="paragraph" w:styleId="Titre3">
+    <w:name w:val="heading 3"/>
+    <w:basedOn w:val="Normal"/>
+    <w:next w:val="Normal"/>
+    <w:link w:val="Titre3Car"/>
+    <w:uiPriority w:val="9"/>
+    <w:unhideWhenUsed/>
+    <w:qFormat/>
+    <w:rsid w:val="00140CA8"/>
+    <w:pPr>
+      <w:keepNext/>
+      <w:keepLines/>
+      <w:spacing w:before="40" w:after="0"/>
+      <w:outlineLvl w:val="2"/>
+    </w:pPr>
+    <w:rPr>
+      <w:rFonts w:asciiTheme="majorHAnsi" w:eastAsiaTheme="majorEastAsia" w:hAnsiTheme="majorHAnsi" w:cstheme="majorBidi"/>
+      <w:color w:val="1F3763" w:themeColor="accent1" w:themeShade="7F"/>
+      <w:sz w:val="24"/>
+      <w:szCs w:val="24"/>
+    </w:rPr>
+  </w:style>
   <w:style w:type="character" w:default="1" w:styleId="Policepardfaut">
     <w:name w:val="Default Paragraph Font"/>
     <w:uiPriority w:val="1"/>
@@ -4199,6 +5028,19 @@
       <w:spacing w:after="100"/>
       <w:ind w:left="220"/>
     </w:pPr>
+  </w:style>
+  <w:style w:type="character" w:customStyle="1" w:styleId="Titre3Car">
+    <w:name w:val="Titre 3 Car"/>
+    <w:basedOn w:val="Policepardfaut"/>
+    <w:link w:val="Titre3"/>
+    <w:uiPriority w:val="9"/>
+    <w:rsid w:val="00140CA8"/>
+    <w:rPr>
+      <w:rFonts w:asciiTheme="majorHAnsi" w:eastAsiaTheme="majorEastAsia" w:hAnsiTheme="majorHAnsi" w:cstheme="majorBidi"/>
+      <w:color w:val="1F3763" w:themeColor="accent1" w:themeShade="7F"/>
+      <w:sz w:val="24"/>
+      <w:szCs w:val="24"/>
+    </w:rPr>
   </w:style>
 </w:styles>
 </file>

</xml_diff>

<commit_message>
Init Settings OK ?
</commit_message>
<xml_diff>
--- a/Documentation/Guide.docx
+++ b/Documentation/Guide.docx
@@ -1468,15 +1468,7 @@
         <w:jc w:val="both"/>
       </w:pPr>
       <w:r>
-        <w:t xml:space="preserve">Les tâches des processus robotisés sont atomiser en </w:t>
-      </w:r>
-      <w:proofErr w:type="spellStart"/>
-      <w:r>
-        <w:t>TransactionItem</w:t>
-      </w:r>
-      <w:proofErr w:type="spellEnd"/>
-      <w:r>
-        <w:t xml:space="preserve"> dans un fil</w:t>
+        <w:t>Les tâches des processus robotisés sont atomiser en TransactionItem dans un fil</w:t>
       </w:r>
       <w:r>
         <w:t>e</w:t>
@@ -1567,14 +1559,27 @@
       <w:r>
         <w:t xml:space="preserve">Figure </w:t>
       </w:r>
-      <w:fldSimple w:instr=" SEQ Figure \* ARABIC ">
-        <w:r>
-          <w:rPr>
-            <w:noProof/>
-          </w:rPr>
-          <w:t>1</w:t>
-        </w:r>
-      </w:fldSimple>
+      <w:r>
+        <w:fldChar w:fldCharType="begin"/>
+      </w:r>
+      <w:r>
+        <w:instrText xml:space="preserve"> SEQ Figure \* ARABIC </w:instrText>
+      </w:r>
+      <w:r>
+        <w:fldChar w:fldCharType="separate"/>
+      </w:r>
+      <w:r>
+        <w:rPr>
+          <w:noProof/>
+        </w:rPr>
+        <w:t>1</w:t>
+      </w:r>
+      <w:r>
+        <w:rPr>
+          <w:noProof/>
+        </w:rPr>
+        <w:fldChar w:fldCharType="end"/>
+      </w:r>
       <w:r>
         <w:t xml:space="preserve"> :</w:t>
       </w:r>
@@ -1601,11 +1606,9 @@
       <w:r>
         <w:t xml:space="preserve">Etat 1 : </w:t>
       </w:r>
-      <w:proofErr w:type="spellStart"/>
       <w:r>
         <w:t>Initialization</w:t>
       </w:r>
-      <w:proofErr w:type="spellEnd"/>
     </w:p>
     <w:p>
       <w:pPr>
@@ -1629,13 +1632,8 @@
       <w:r>
         <w:t xml:space="preserve">Etat 2 : </w:t>
       </w:r>
-      <w:proofErr w:type="spellStart"/>
-      <w:r>
-        <w:t>Get</w:t>
-      </w:r>
-      <w:proofErr w:type="spellEnd"/>
-      <w:r>
-        <w:t xml:space="preserve"> Transaction Data</w:t>
+      <w:r>
+        <w:t>Get Transaction Data</w:t>
       </w:r>
     </w:p>
     <w:p>
@@ -1644,15 +1642,7 @@
       </w:pPr>
       <w:r>
         <w:tab/>
-        <w:t xml:space="preserve">Cette état permet récupérer une </w:t>
-      </w:r>
-      <w:proofErr w:type="spellStart"/>
-      <w:r>
-        <w:t>TransactionItem</w:t>
-      </w:r>
-      <w:proofErr w:type="spellEnd"/>
-      <w:r>
-        <w:t xml:space="preserve"> de la file d’attente</w:t>
+        <w:t>Cette état permet récupérer une TransactionItem de la file d’attente</w:t>
       </w:r>
     </w:p>
     <w:p>
@@ -1677,15 +1667,7 @@
       </w:pPr>
       <w:r>
         <w:tab/>
-        <w:t xml:space="preserve">Cette état permet réaliser la travail issus de la </w:t>
-      </w:r>
-      <w:proofErr w:type="spellStart"/>
-      <w:r>
-        <w:t>TransactionItem</w:t>
-      </w:r>
-      <w:proofErr w:type="spellEnd"/>
-      <w:r>
-        <w:t xml:space="preserve"> récupérée à l’état 2</w:t>
+        <w:t>Cette état permet réaliser la travail issus de la TransactionItem récupérée à l’état 2</w:t>
       </w:r>
     </w:p>
     <w:p>
@@ -1835,13 +1817,8 @@
       <w:r>
         <w:t xml:space="preserve">estion de la notion de groupe de </w:t>
       </w:r>
-      <w:proofErr w:type="spellStart"/>
-      <w:r>
-        <w:t>TransactionItem</w:t>
-      </w:r>
-      <w:proofErr w:type="spellEnd"/>
-      <w:r>
-        <w:t>, cela est complexe à obtenir.</w:t>
+      <w:r>
+        <w:t>TransactionItem, cela est complexe à obtenir.</w:t>
       </w:r>
     </w:p>
     <w:p>
@@ -2018,14 +1995,27 @@
       <w:r>
         <w:t xml:space="preserve">Figure </w:t>
       </w:r>
-      <w:fldSimple w:instr=" SEQ Figure \* ARABIC ">
-        <w:r>
-          <w:rPr>
-            <w:noProof/>
-          </w:rPr>
-          <w:t>2</w:t>
-        </w:r>
-      </w:fldSimple>
+      <w:r>
+        <w:fldChar w:fldCharType="begin"/>
+      </w:r>
+      <w:r>
+        <w:instrText xml:space="preserve"> SEQ Figure \* ARABIC </w:instrText>
+      </w:r>
+      <w:r>
+        <w:fldChar w:fldCharType="separate"/>
+      </w:r>
+      <w:r>
+        <w:rPr>
+          <w:noProof/>
+        </w:rPr>
+        <w:t>2</w:t>
+      </w:r>
+      <w:r>
+        <w:rPr>
+          <w:noProof/>
+        </w:rPr>
+        <w:fldChar w:fldCharType="end"/>
+      </w:r>
       <w:r>
         <w:t xml:space="preserve"> </w:t>
       </w:r>
@@ -2109,13 +2099,8 @@
       <w:r>
         <w:t xml:space="preserve"> </w:t>
       </w:r>
-      <w:proofErr w:type="spellStart"/>
-      <w:r>
-        <w:t>TransactionItem</w:t>
-      </w:r>
-      <w:proofErr w:type="spellEnd"/>
-      <w:r>
-        <w:t xml:space="preserve"> de la file d’attente, avec une fonction Mise à zéro de la file d’attente.</w:t>
+      <w:r>
+        <w:t>TransactionItem de la file d’attente, avec une fonction Mise à zéro de la file d’attente.</w:t>
       </w:r>
     </w:p>
     <w:p>
@@ -2193,13 +2178,8 @@
       <w:r>
         <w:t xml:space="preserve"> : </w:t>
       </w:r>
-      <w:proofErr w:type="spellStart"/>
-      <w:r>
-        <w:t>Get</w:t>
-      </w:r>
-      <w:proofErr w:type="spellEnd"/>
-      <w:r>
-        <w:t xml:space="preserve"> Transaction Data</w:t>
+      <w:r>
+        <w:t>Get Transaction Data</w:t>
       </w:r>
     </w:p>
     <w:p>
@@ -2214,13 +2194,8 @@
         <w:t xml:space="preserve">Cette état permet récupérer une </w:t>
       </w:r>
       <w:bookmarkStart w:id="8" w:name="_Hlk86523967"/>
-      <w:proofErr w:type="spellStart"/>
-      <w:r>
-        <w:t>TransactionItem</w:t>
-      </w:r>
-      <w:proofErr w:type="spellEnd"/>
-      <w:r>
-        <w:t xml:space="preserve"> de la file d’attente</w:t>
+      <w:r>
+        <w:t>TransactionItem de la file d’attente</w:t>
       </w:r>
     </w:p>
     <w:p>
@@ -2255,15 +2230,7 @@
         </w:numPr>
       </w:pPr>
       <w:r>
-        <w:t xml:space="preserve">Cette état permet réaliser la travail issus de la </w:t>
-      </w:r>
-      <w:proofErr w:type="spellStart"/>
-      <w:r>
-        <w:t>TransactionItem</w:t>
-      </w:r>
-      <w:proofErr w:type="spellEnd"/>
-      <w:r>
-        <w:t xml:space="preserve"> récupérée à l’état </w:t>
+        <w:t xml:space="preserve">Cette état permet réaliser la travail issus de la TransactionItem récupérée à l’état </w:t>
       </w:r>
       <w:r>
         <w:t>4</w:t>
@@ -2325,7 +2292,7 @@
         </w:numPr>
       </w:pPr>
       <w:r>
-        <w:t>Détails de l’initialisation de la configuration</w:t>
+        <w:t>Déroulement de l'étape d'initialisation de la configuration</w:t>
       </w:r>
     </w:p>
     <w:p>
@@ -2382,14 +2349,27 @@
       <w:r>
         <w:t xml:space="preserve">Figure </w:t>
       </w:r>
-      <w:fldSimple w:instr=" SEQ Figure \* ARABIC ">
-        <w:r>
-          <w:rPr>
-            <w:noProof/>
-          </w:rPr>
-          <w:t>3</w:t>
-        </w:r>
-      </w:fldSimple>
+      <w:r>
+        <w:fldChar w:fldCharType="begin"/>
+      </w:r>
+      <w:r>
+        <w:instrText xml:space="preserve"> SEQ Figure \* ARABIC </w:instrText>
+      </w:r>
+      <w:r>
+        <w:fldChar w:fldCharType="separate"/>
+      </w:r>
+      <w:r>
+        <w:rPr>
+          <w:noProof/>
+        </w:rPr>
+        <w:t>3</w:t>
+      </w:r>
+      <w:r>
+        <w:rPr>
+          <w:noProof/>
+        </w:rPr>
+        <w:fldChar w:fldCharType="end"/>
+      </w:r>
       <w:r>
         <w:t>: Paramètres de configuration d'un robot avec le REFC</w:t>
       </w:r>
@@ -2472,15 +2452,7 @@
         <w:ind w:left="1080"/>
       </w:pPr>
       <w:r>
-        <w:t xml:space="preserve">Ici on charge les paramètres projet </w:t>
-      </w:r>
-      <w:proofErr w:type="spellStart"/>
-      <w:r>
-        <w:t>core</w:t>
-      </w:r>
-      <w:proofErr w:type="spellEnd"/>
-      <w:r>
-        <w:t>, c’est-à-dire :</w:t>
+        <w:t>Ici on charge les paramètres projet core, c’est-à-dire :</w:t>
       </w:r>
     </w:p>
     <w:p>
@@ -2504,15 +2476,7 @@
         </w:numPr>
       </w:pPr>
       <w:r>
-        <w:t>Le nom du programme =&gt; exemple : « </w:t>
-      </w:r>
-      <w:proofErr w:type="spellStart"/>
-      <w:r>
-        <w:t>Demo</w:t>
-      </w:r>
-      <w:proofErr w:type="spellEnd"/>
-      <w:r>
-        <w:t xml:space="preserve"> REFC »</w:t>
+        <w:t>Le nom du programme =&gt; exemple : « Demo REFC »</w:t>
       </w:r>
     </w:p>
     <w:p>
@@ -2548,23 +2512,7 @@
         <w:t xml:space="preserve"> ou autre</w:t>
       </w:r>
       <w:r>
-        <w:t xml:space="preserve">. Cette variable est mise à jour via une ressource avec une valeur personnalisé, mais c’est l’argument </w:t>
-      </w:r>
-      <w:proofErr w:type="spellStart"/>
-      <w:r>
-        <w:t>Env</w:t>
-      </w:r>
-      <w:proofErr w:type="spellEnd"/>
-      <w:r>
-        <w:t xml:space="preserve"> du programme MAIN qui </w:t>
-      </w:r>
-      <w:proofErr w:type="spellStart"/>
-      <w:r>
-        <w:t>à</w:t>
-      </w:r>
-      <w:proofErr w:type="spellEnd"/>
-      <w:r>
-        <w:t xml:space="preserve"> le </w:t>
+        <w:t xml:space="preserve">. Cette variable est mise à jour via une ressource avec une valeur personnalisé, mais c’est l’argument Env du programme MAIN qui à le </w:t>
       </w:r>
       <w:r>
         <w:t>dernier mot. Donc on peut forcer l’environnement d’un robot via l’api de lancement. Intéressant si on veut comparer le fonctionnement de deux environnements sur une même machine sans toucher le paramètre générale qui est la ressource avec une valeur personnalisé</w:t>
@@ -2785,15 +2733,7 @@
         <w:pStyle w:val="Paragraphedeliste"/>
       </w:pPr>
       <w:r>
-        <w:t xml:space="preserve">En utilisant les ressources listées dans le fichier de configuration </w:t>
-      </w:r>
-      <w:proofErr w:type="spellStart"/>
-      <w:r>
-        <w:t>excel</w:t>
-      </w:r>
-      <w:proofErr w:type="spellEnd"/>
-      <w:r>
-        <w:t>, on charge avec un chemin d’accès</w:t>
+        <w:t>En utilisant les ressources listées dans le fichier de configuration excel, on charge avec un chemin d’accès</w:t>
       </w:r>
       <w:r>
         <w:t xml:space="preserve"> soit</w:t>
@@ -2813,15 +2753,7 @@
         <w:t>s</w:t>
       </w:r>
       <w:r>
-        <w:t xml:space="preserve"> </w:t>
-      </w:r>
-      <w:proofErr w:type="spellStart"/>
-      <w:r>
-        <w:t>Core</w:t>
-      </w:r>
-      <w:proofErr w:type="spellEnd"/>
-      <w:r>
-        <w:t xml:space="preserve"> (voir étape 1)</w:t>
+        <w:t xml:space="preserve"> Core (voir étape 1)</w:t>
       </w:r>
     </w:p>
     <w:p>
@@ -2837,23 +2769,7 @@
         <w:pStyle w:val="Paragraphedeliste"/>
       </w:pPr>
       <w:r>
-        <w:t xml:space="preserve">- Quand le chemin est en dynamique, le robot décompose le </w:t>
-      </w:r>
-      <w:proofErr w:type="spellStart"/>
-      <w:r>
-        <w:t>path</w:t>
-      </w:r>
-      <w:proofErr w:type="spellEnd"/>
-      <w:r>
-        <w:t xml:space="preserve"> du robot et à chaque dossier de l’</w:t>
-      </w:r>
-      <w:proofErr w:type="spellStart"/>
-      <w:r>
-        <w:t>Orchestrator</w:t>
-      </w:r>
-      <w:proofErr w:type="spellEnd"/>
-      <w:r>
-        <w:t>, le système essaye de récupérer la ressource. Donc c’est le dernier dossier, le dossier de la fil</w:t>
+        <w:t>- Quand le chemin est en dynamique, le robot décompose le path du robot et à chaque dossier de l’Orchestrator, le système essaye de récupérer la ressource. Donc c’est le dernier dossier, le dossier de la fil</w:t>
       </w:r>
       <w:r>
         <w:t>e</w:t>
@@ -2929,27 +2845,14 @@
       <w:r>
         <w:t xml:space="preserve">Figure </w:t>
       </w:r>
-      <w:r>
-        <w:fldChar w:fldCharType="begin"/>
-      </w:r>
-      <w:r>
-        <w:instrText xml:space="preserve"> SEQ Figure \* ARABIC </w:instrText>
-      </w:r>
-      <w:r>
-        <w:fldChar w:fldCharType="separate"/>
-      </w:r>
-      <w:r>
-        <w:rPr>
-          <w:noProof/>
-        </w:rPr>
-        <w:t>4</w:t>
-      </w:r>
-      <w:r>
-        <w:rPr>
-          <w:noProof/>
-        </w:rPr>
-        <w:fldChar w:fldCharType="end"/>
-      </w:r>
+      <w:fldSimple w:instr=" SEQ Figure \* ARABIC ">
+        <w:r>
+          <w:rPr>
+            <w:noProof/>
+          </w:rPr>
+          <w:t>4</w:t>
+        </w:r>
+      </w:fldSimple>
       <w:r>
         <w:t xml:space="preserve"> : Exemple de ressources</w:t>
       </w:r>
@@ -3020,15 +2923,7 @@
         </w:numPr>
       </w:pPr>
       <w:r>
-        <w:t>une ressource (Asset) nommé ‘’</w:t>
-      </w:r>
-      <w:proofErr w:type="spellStart"/>
-      <w:r>
-        <w:t>TemplateFolder</w:t>
-      </w:r>
-      <w:proofErr w:type="spellEnd"/>
-      <w:r>
-        <w:t>’’ :</w:t>
+        <w:t>une ressource (Asset) nommé ‘’TemplateFolder’’ :</w:t>
       </w:r>
     </w:p>
     <w:p>
@@ -3064,15 +2959,7 @@
         </w:numPr>
       </w:pPr>
       <w:r>
-        <w:t>{$</w:t>
-      </w:r>
-      <w:proofErr w:type="spellStart"/>
-      <w:r>
-        <w:t>Env</w:t>
-      </w:r>
-      <w:proofErr w:type="spellEnd"/>
-      <w:r>
-        <w:t>$}/{</w:t>
+        <w:t>{$Env$}/{</w:t>
       </w:r>
       <w:r>
         <w:t>Projet</w:t>
@@ -3090,23 +2977,7 @@
         </w:numPr>
       </w:pPr>
       <w:r>
-        <w:t>{</w:t>
-      </w:r>
-      <w:proofErr w:type="spellStart"/>
-      <w:r>
-        <w:t>Unite</w:t>
-      </w:r>
-      <w:proofErr w:type="spellEnd"/>
-      <w:r>
-        <w:t>}/{</w:t>
-      </w:r>
-      <w:proofErr w:type="spellStart"/>
-      <w:r>
-        <w:t>RegionMonde</w:t>
-      </w:r>
-      <w:proofErr w:type="spellEnd"/>
-      <w:r>
-        <w:t>}/{Pays}/{</w:t>
+        <w:t>{Unite}/{RegionMonde}/{Pays}/{</w:t>
       </w:r>
       <w:r>
         <w:t xml:space="preserve"> </w:t>
@@ -3115,15 +2986,7 @@
         <w:t xml:space="preserve">Projet </w:t>
       </w:r>
       <w:r>
-        <w:t>}/{$</w:t>
-      </w:r>
-      <w:proofErr w:type="spellStart"/>
-      <w:r>
-        <w:t>Env</w:t>
-      </w:r>
-      <w:proofErr w:type="spellEnd"/>
-      <w:r>
-        <w:t>$} =&gt; FINANCE/EUROPE/FRANCE/RPA0010</w:t>
+        <w:t>}/{$Env$} =&gt; FINANCE/EUROPE/FRANCE/RPA0010</w:t>
       </w:r>
       <w:r>
         <w:t>/</w:t>
@@ -3161,13 +3024,8 @@
           <w:numId w:val="7"/>
         </w:numPr>
       </w:pPr>
-      <w:proofErr w:type="spellStart"/>
-      <w:r>
-        <w:t>CCEmailError</w:t>
-      </w:r>
-      <w:proofErr w:type="spellEnd"/>
-      <w:r>
-        <w:t xml:space="preserve"> =&gt; destinataire en copie des mails d’erreurs</w:t>
+      <w:r>
+        <w:t>CCEmailError =&gt; destinataire en copie des mails d’erreurs</w:t>
       </w:r>
       <w:r>
         <w:t xml:space="preserve"> (obligatoire)</w:t>
@@ -3181,13 +3039,8 @@
           <w:numId w:val="7"/>
         </w:numPr>
       </w:pPr>
-      <w:proofErr w:type="spellStart"/>
-      <w:r>
-        <w:t>CCEmailRecap</w:t>
-      </w:r>
-      <w:proofErr w:type="spellEnd"/>
-      <w:r>
-        <w:t xml:space="preserve"> =&gt; destinataire en copie des mails des récapitulatifs</w:t>
+      <w:r>
+        <w:t>CCEmailRecap =&gt; destinataire en copie des mails des récapitulatifs</w:t>
       </w:r>
       <w:r>
         <w:t xml:space="preserve"> (obligatoire)</w:t>
@@ -3201,13 +3054,8 @@
           <w:numId w:val="7"/>
         </w:numPr>
       </w:pPr>
-      <w:proofErr w:type="spellStart"/>
-      <w:r>
-        <w:t>DestinataireEmailError</w:t>
-      </w:r>
-      <w:proofErr w:type="spellEnd"/>
-      <w:r>
-        <w:t xml:space="preserve"> =&gt; destinataire direct des mails d’erreurs</w:t>
+      <w:r>
+        <w:t>DestinataireEmailError =&gt; destinataire direct des mails d’erreurs</w:t>
       </w:r>
       <w:r>
         <w:t xml:space="preserve"> </w:t>
@@ -3224,13 +3072,8 @@
           <w:numId w:val="7"/>
         </w:numPr>
       </w:pPr>
-      <w:proofErr w:type="spellStart"/>
-      <w:r>
-        <w:t>DestinataireEmailRecap</w:t>
-      </w:r>
-      <w:proofErr w:type="spellEnd"/>
-      <w:r>
-        <w:t xml:space="preserve"> =&gt; destinataire direct des mails des récapitulatifs</w:t>
+      <w:r>
+        <w:t>DestinataireEmailRecap =&gt; destinataire direct des mails des récapitulatifs</w:t>
       </w:r>
       <w:r>
         <w:t xml:space="preserve"> (obligatoire)</w:t>
@@ -3244,13 +3087,8 @@
           <w:numId w:val="7"/>
         </w:numPr>
       </w:pPr>
-      <w:proofErr w:type="spellStart"/>
-      <w:r>
-        <w:t>emailError</w:t>
-      </w:r>
-      <w:proofErr w:type="spellEnd"/>
-      <w:r>
-        <w:t xml:space="preserve"> =&gt; Email émetteur des mails d’erreurs</w:t>
+      <w:r>
+        <w:t>emailError =&gt; Email émetteur des mails d’erreurs</w:t>
       </w:r>
       <w:r>
         <w:t xml:space="preserve"> </w:t>
@@ -3267,13 +3105,8 @@
           <w:numId w:val="7"/>
         </w:numPr>
       </w:pPr>
-      <w:proofErr w:type="spellStart"/>
-      <w:r>
-        <w:t>emailRecap</w:t>
-      </w:r>
-      <w:proofErr w:type="spellEnd"/>
-      <w:r>
-        <w:t xml:space="preserve"> =&gt; Email émetteur des mails des récapitulatifs</w:t>
+      <w:r>
+        <w:t>emailRecap =&gt; Email émetteur des mails des récapitulatifs</w:t>
       </w:r>
       <w:r>
         <w:t xml:space="preserve"> </w:t>
@@ -3290,11 +3123,9 @@
           <w:numId w:val="7"/>
         </w:numPr>
       </w:pPr>
-      <w:proofErr w:type="spellStart"/>
       <w:r>
         <w:t>NameEmailError</w:t>
       </w:r>
-      <w:proofErr w:type="spellEnd"/>
       <w:r>
         <w:t xml:space="preserve"> =&gt; Nom de l’émetteur des mails d’erreurs</w:t>
       </w:r>
@@ -3313,12 +3144,10 @@
           <w:numId w:val="7"/>
         </w:numPr>
       </w:pPr>
-      <w:proofErr w:type="spellStart"/>
       <w:r>
         <w:lastRenderedPageBreak/>
         <w:t>NameEmailRecap</w:t>
       </w:r>
-      <w:proofErr w:type="spellEnd"/>
       <w:r>
         <w:t xml:space="preserve"> =&gt; Nom de l’émetteur des mails des récapitulatifs</w:t>
       </w:r>
@@ -3393,14 +3222,27 @@
       <w:r>
         <w:t xml:space="preserve">Figure </w:t>
       </w:r>
-      <w:fldSimple w:instr=" SEQ Figure \* ARABIC ">
-        <w:r>
-          <w:rPr>
-            <w:noProof/>
-          </w:rPr>
-          <w:t>5</w:t>
-        </w:r>
-      </w:fldSimple>
+      <w:r>
+        <w:fldChar w:fldCharType="begin"/>
+      </w:r>
+      <w:r>
+        <w:instrText xml:space="preserve"> SEQ Figure \* ARABIC </w:instrText>
+      </w:r>
+      <w:r>
+        <w:fldChar w:fldCharType="separate"/>
+      </w:r>
+      <w:r>
+        <w:rPr>
+          <w:noProof/>
+        </w:rPr>
+        <w:t>5</w:t>
+      </w:r>
+      <w:r>
+        <w:rPr>
+          <w:noProof/>
+        </w:rPr>
+        <w:fldChar w:fldCharType="end"/>
+      </w:r>
       <w:bookmarkEnd w:id="13"/>
       <w:r>
         <w:t xml:space="preserve"> : Structure simple du REFC</w:t>
@@ -3598,15 +3440,7 @@
         <w:fldChar w:fldCharType="end"/>
       </w:r>
       <w:r>
-        <w:t xml:space="preserve"> n’est pas optimale avec le Template {$</w:t>
-      </w:r>
-      <w:proofErr w:type="spellStart"/>
-      <w:r>
-        <w:t>Env</w:t>
-      </w:r>
-      <w:proofErr w:type="spellEnd"/>
-      <w:r>
-        <w:t>$}/{</w:t>
+        <w:t xml:space="preserve"> n’est pas optimale avec le Template {$Env$}/{</w:t>
       </w:r>
       <w:r>
         <w:t>Projet</w:t>
@@ -3627,15 +3461,7 @@
         <w:t>Projet</w:t>
       </w:r>
       <w:r>
-        <w:t>}/{$</w:t>
-      </w:r>
-      <w:proofErr w:type="spellStart"/>
-      <w:r>
-        <w:t>Env</w:t>
-      </w:r>
-      <w:proofErr w:type="spellEnd"/>
-      <w:r>
-        <w:t>$}</w:t>
+        <w:t>}/{$Env$}</w:t>
       </w:r>
       <w:r>
         <w:t xml:space="preserve">, ce qui donne la </w:t>
@@ -3734,14 +3560,27 @@
       <w:r>
         <w:t xml:space="preserve">Figure </w:t>
       </w:r>
-      <w:fldSimple w:instr=" SEQ Figure \* ARABIC ">
-        <w:r>
-          <w:rPr>
-            <w:noProof/>
-          </w:rPr>
-          <w:t>6</w:t>
-        </w:r>
-      </w:fldSimple>
+      <w:r>
+        <w:fldChar w:fldCharType="begin"/>
+      </w:r>
+      <w:r>
+        <w:instrText xml:space="preserve"> SEQ Figure \* ARABIC </w:instrText>
+      </w:r>
+      <w:r>
+        <w:fldChar w:fldCharType="separate"/>
+      </w:r>
+      <w:r>
+        <w:rPr>
+          <w:noProof/>
+        </w:rPr>
+        <w:t>6</w:t>
+      </w:r>
+      <w:r>
+        <w:rPr>
+          <w:noProof/>
+        </w:rPr>
+        <w:fldChar w:fldCharType="end"/>
+      </w:r>
       <w:bookmarkEnd w:id="16"/>
       <w:r>
         <w:t xml:space="preserve"> : </w:t>
@@ -3783,15 +3622,7 @@
         <w:fldChar w:fldCharType="end"/>
       </w:r>
       <w:r>
-        <w:t xml:space="preserve">, les ressources du dossier « RAP00 » supplante les ressources génériques (pour tous les ROBOTS) du dossier « CONFIG/[DEV, UAT, </w:t>
-      </w:r>
-      <w:proofErr w:type="spellStart"/>
-      <w:r>
-        <w:t>PrePROD</w:t>
-      </w:r>
-      <w:proofErr w:type="spellEnd"/>
-      <w:r>
-        <w:t>, PROD] »</w:t>
+        <w:t>, les ressources du dossier « RAP00 » supplante les ressources génériques (pour tous les ROBOTS) du dossier « CONFIG/[DEV, UAT, PrePROD, PROD] »</w:t>
       </w:r>
       <w:r>
         <w:t xml:space="preserve">. Ce mécanisme permet de mettre des valeurs générales à tous les robots, mais aussi de </w:t>

</xml_diff>

<commit_message>
Mise en place du mail Recap ?
</commit_message>
<xml_diff>
--- a/Documentation/Guide.docx
+++ b/Documentation/Guide.docx
@@ -457,7 +457,7 @@
           <w:r>
             <w:fldChar w:fldCharType="separate"/>
           </w:r>
-          <w:hyperlink w:anchor="_Toc87979695" w:history="1">
+          <w:hyperlink w:anchor="_Toc88384081" w:history="1">
             <w:r>
               <w:rPr>
                 <w:rStyle w:val="Lienhypertexte"/>
@@ -499,7 +499,7 @@
                 <w:noProof/>
                 <w:webHidden/>
               </w:rPr>
-              <w:instrText xml:space="preserve"> PAGEREF _Toc87979695 \h </w:instrText>
+              <w:instrText xml:space="preserve"> PAGEREF _Toc88384081 \h </w:instrText>
             </w:r>
             <w:r>
               <w:rPr>
@@ -543,7 +543,7 @@
               <w:lang w:eastAsia="fr-FR"/>
             </w:rPr>
           </w:pPr>
-          <w:hyperlink w:anchor="_Toc87979696" w:history="1">
+          <w:hyperlink w:anchor="_Toc88384082" w:history="1">
             <w:r>
               <w:rPr>
                 <w:rStyle w:val="Lienhypertexte"/>
@@ -585,7 +585,7 @@
                 <w:noProof/>
                 <w:webHidden/>
               </w:rPr>
-              <w:instrText xml:space="preserve"> PAGEREF _Toc87979696 \h </w:instrText>
+              <w:instrText xml:space="preserve"> PAGEREF _Toc88384082 \h </w:instrText>
             </w:r>
             <w:r>
               <w:rPr>
@@ -629,7 +629,7 @@
               <w:lang w:eastAsia="fr-FR"/>
             </w:rPr>
           </w:pPr>
-          <w:hyperlink w:anchor="_Toc87979697" w:history="1">
+          <w:hyperlink w:anchor="_Toc88384083" w:history="1">
             <w:r>
               <w:rPr>
                 <w:rStyle w:val="Lienhypertexte"/>
@@ -671,7 +671,7 @@
                 <w:noProof/>
                 <w:webHidden/>
               </w:rPr>
-              <w:instrText xml:space="preserve"> PAGEREF _Toc87979697 \h </w:instrText>
+              <w:instrText xml:space="preserve"> PAGEREF _Toc88384083 \h </w:instrText>
             </w:r>
             <w:r>
               <w:rPr>
@@ -715,7 +715,7 @@
               <w:lang w:eastAsia="fr-FR"/>
             </w:rPr>
           </w:pPr>
-          <w:hyperlink w:anchor="_Toc87979698" w:history="1">
+          <w:hyperlink w:anchor="_Toc88384084" w:history="1">
             <w:r>
               <w:rPr>
                 <w:rStyle w:val="Lienhypertexte"/>
@@ -757,7 +757,7 @@
                 <w:noProof/>
                 <w:webHidden/>
               </w:rPr>
-              <w:instrText xml:space="preserve"> PAGEREF _Toc87979698 \h </w:instrText>
+              <w:instrText xml:space="preserve"> PAGEREF _Toc88384084 \h </w:instrText>
             </w:r>
             <w:r>
               <w:rPr>
@@ -801,7 +801,7 @@
               <w:lang w:eastAsia="fr-FR"/>
             </w:rPr>
           </w:pPr>
-          <w:hyperlink w:anchor="_Toc87979699" w:history="1">
+          <w:hyperlink w:anchor="_Toc88384085" w:history="1">
             <w:r>
               <w:rPr>
                 <w:rStyle w:val="Lienhypertexte"/>
@@ -822,7 +822,7 @@
                 <w:rStyle w:val="Lienhypertexte"/>
                 <w:noProof/>
               </w:rPr>
-              <w:t>Structure des dossiers Modernes dans l’Orchestrateur</w:t>
+              <w:t>Déroulement de l'étape d'initialisation de la configuration</w:t>
             </w:r>
             <w:r>
               <w:rPr>
@@ -843,7 +843,7 @@
                 <w:noProof/>
                 <w:webHidden/>
               </w:rPr>
-              <w:instrText xml:space="preserve"> PAGEREF _Toc87979699 \h </w:instrText>
+              <w:instrText xml:space="preserve"> PAGEREF _Toc88384085 \h </w:instrText>
             </w:r>
             <w:r>
               <w:rPr>
@@ -887,7 +887,7 @@
               <w:lang w:eastAsia="fr-FR"/>
             </w:rPr>
           </w:pPr>
-          <w:hyperlink w:anchor="_Toc87979700" w:history="1">
+          <w:hyperlink w:anchor="_Toc88384086" w:history="1">
             <w:r>
               <w:rPr>
                 <w:rStyle w:val="Lienhypertexte"/>
@@ -929,7 +929,7 @@
                 <w:noProof/>
                 <w:webHidden/>
               </w:rPr>
-              <w:instrText xml:space="preserve"> PAGEREF _Toc87979700 \h </w:instrText>
+              <w:instrText xml:space="preserve"> PAGEREF _Toc88384086 \h </w:instrText>
             </w:r>
             <w:r>
               <w:rPr>
@@ -1416,7 +1416,7 @@
           <w:numId w:val="1"/>
         </w:numPr>
       </w:pPr>
-      <w:bookmarkStart w:id="2" w:name="_Toc87979695"/>
+      <w:bookmarkStart w:id="2" w:name="_Toc88384081"/>
       <w:r>
         <w:lastRenderedPageBreak/>
         <w:t xml:space="preserve">Présentation du </w:t>
@@ -1468,7 +1468,15 @@
         <w:jc w:val="both"/>
       </w:pPr>
       <w:r>
-        <w:t>Les tâches des processus robotisés sont atomiser en TransactionItem dans un fil</w:t>
+        <w:t xml:space="preserve">Les tâches des processus robotisés sont atomiser en </w:t>
+      </w:r>
+      <w:proofErr w:type="spellStart"/>
+      <w:r>
+        <w:t>TransactionItem</w:t>
+      </w:r>
+      <w:proofErr w:type="spellEnd"/>
+      <w:r>
+        <w:t xml:space="preserve"> dans un fil</w:t>
       </w:r>
       <w:r>
         <w:t>e</w:t>
@@ -1559,27 +1567,14 @@
       <w:r>
         <w:t xml:space="preserve">Figure </w:t>
       </w:r>
-      <w:r>
-        <w:fldChar w:fldCharType="begin"/>
-      </w:r>
-      <w:r>
-        <w:instrText xml:space="preserve"> SEQ Figure \* ARABIC </w:instrText>
-      </w:r>
-      <w:r>
-        <w:fldChar w:fldCharType="separate"/>
-      </w:r>
-      <w:r>
-        <w:rPr>
-          <w:noProof/>
-        </w:rPr>
-        <w:t>1</w:t>
-      </w:r>
-      <w:r>
-        <w:rPr>
-          <w:noProof/>
-        </w:rPr>
-        <w:fldChar w:fldCharType="end"/>
-      </w:r>
+      <w:fldSimple w:instr=" SEQ Figure \* ARABIC ">
+        <w:r>
+          <w:rPr>
+            <w:noProof/>
+          </w:rPr>
+          <w:t>1</w:t>
+        </w:r>
+      </w:fldSimple>
       <w:r>
         <w:t xml:space="preserve"> :</w:t>
       </w:r>
@@ -1606,9 +1601,11 @@
       <w:r>
         <w:t xml:space="preserve">Etat 1 : </w:t>
       </w:r>
+      <w:proofErr w:type="spellStart"/>
       <w:r>
         <w:t>Initialization</w:t>
       </w:r>
+      <w:proofErr w:type="spellEnd"/>
     </w:p>
     <w:p>
       <w:pPr>
@@ -1632,8 +1629,13 @@
       <w:r>
         <w:t xml:space="preserve">Etat 2 : </w:t>
       </w:r>
-      <w:r>
-        <w:t>Get Transaction Data</w:t>
+      <w:proofErr w:type="spellStart"/>
+      <w:r>
+        <w:t>Get</w:t>
+      </w:r>
+      <w:proofErr w:type="spellEnd"/>
+      <w:r>
+        <w:t xml:space="preserve"> Transaction Data</w:t>
       </w:r>
     </w:p>
     <w:p>
@@ -1642,7 +1644,15 @@
       </w:pPr>
       <w:r>
         <w:tab/>
-        <w:t>Cette état permet récupérer une TransactionItem de la file d’attente</w:t>
+        <w:t xml:space="preserve">Cette état permet récupérer une </w:t>
+      </w:r>
+      <w:proofErr w:type="spellStart"/>
+      <w:r>
+        <w:t>TransactionItem</w:t>
+      </w:r>
+      <w:proofErr w:type="spellEnd"/>
+      <w:r>
+        <w:t xml:space="preserve"> de la file d’attente</w:t>
       </w:r>
     </w:p>
     <w:p>
@@ -1667,7 +1677,15 @@
       </w:pPr>
       <w:r>
         <w:tab/>
-        <w:t>Cette état permet réaliser la travail issus de la TransactionItem récupérée à l’état 2</w:t>
+        <w:t xml:space="preserve">Cette état permet réaliser la travail issus de la </w:t>
+      </w:r>
+      <w:proofErr w:type="spellStart"/>
+      <w:r>
+        <w:t>TransactionItem</w:t>
+      </w:r>
+      <w:proofErr w:type="spellEnd"/>
+      <w:r>
+        <w:t xml:space="preserve"> récupérée à l’état 2</w:t>
       </w:r>
     </w:p>
     <w:p>
@@ -1733,7 +1751,7 @@
           <w:numId w:val="1"/>
         </w:numPr>
       </w:pPr>
-      <w:bookmarkStart w:id="4" w:name="_Toc87979696"/>
+      <w:bookmarkStart w:id="4" w:name="_Toc88384082"/>
       <w:r>
         <w:t xml:space="preserve">Présentation du </w:t>
       </w:r>
@@ -1756,7 +1774,7 @@
       <w:r>
         <w:t xml:space="preserve"> </w:t>
       </w:r>
-      <w:bookmarkStart w:id="5" w:name="_Toc87979697"/>
+      <w:bookmarkStart w:id="5" w:name="_Toc88384083"/>
       <w:r>
         <w:t>Lacunes du REF</w:t>
       </w:r>
@@ -1817,8 +1835,13 @@
       <w:r>
         <w:t xml:space="preserve">estion de la notion de groupe de </w:t>
       </w:r>
-      <w:r>
-        <w:t>TransactionItem, cela est complexe à obtenir.</w:t>
+      <w:proofErr w:type="spellStart"/>
+      <w:r>
+        <w:t>TransactionItem</w:t>
+      </w:r>
+      <w:proofErr w:type="spellEnd"/>
+      <w:r>
+        <w:t>, cela est complexe à obtenir.</w:t>
       </w:r>
     </w:p>
     <w:p>
@@ -1891,7 +1914,7 @@
           <w:numId w:val="1"/>
         </w:numPr>
       </w:pPr>
-      <w:bookmarkStart w:id="6" w:name="_Toc87979698"/>
+      <w:bookmarkStart w:id="6" w:name="_Toc88384084"/>
       <w:r>
         <w:t>Représentation et détailles</w:t>
       </w:r>
@@ -1995,27 +2018,14 @@
       <w:r>
         <w:t xml:space="preserve">Figure </w:t>
       </w:r>
-      <w:r>
-        <w:fldChar w:fldCharType="begin"/>
-      </w:r>
-      <w:r>
-        <w:instrText xml:space="preserve"> SEQ Figure \* ARABIC </w:instrText>
-      </w:r>
-      <w:r>
-        <w:fldChar w:fldCharType="separate"/>
-      </w:r>
-      <w:r>
-        <w:rPr>
-          <w:noProof/>
-        </w:rPr>
-        <w:t>2</w:t>
-      </w:r>
-      <w:r>
-        <w:rPr>
-          <w:noProof/>
-        </w:rPr>
-        <w:fldChar w:fldCharType="end"/>
-      </w:r>
+      <w:fldSimple w:instr=" SEQ Figure \* ARABIC ">
+        <w:r>
+          <w:rPr>
+            <w:noProof/>
+          </w:rPr>
+          <w:t>2</w:t>
+        </w:r>
+      </w:fldSimple>
       <w:r>
         <w:t xml:space="preserve"> </w:t>
       </w:r>
@@ -2099,8 +2109,13 @@
       <w:r>
         <w:t xml:space="preserve"> </w:t>
       </w:r>
-      <w:r>
-        <w:t>TransactionItem de la file d’attente, avec une fonction Mise à zéro de la file d’attente.</w:t>
+      <w:proofErr w:type="spellStart"/>
+      <w:r>
+        <w:t>TransactionItem</w:t>
+      </w:r>
+      <w:proofErr w:type="spellEnd"/>
+      <w:r>
+        <w:t xml:space="preserve"> de la file d’attente, avec une fonction Mise à zéro de la file d’attente.</w:t>
       </w:r>
     </w:p>
     <w:p>
@@ -2178,8 +2193,13 @@
       <w:r>
         <w:t xml:space="preserve"> : </w:t>
       </w:r>
-      <w:r>
-        <w:t>Get Transaction Data</w:t>
+      <w:proofErr w:type="spellStart"/>
+      <w:r>
+        <w:t>Get</w:t>
+      </w:r>
+      <w:proofErr w:type="spellEnd"/>
+      <w:r>
+        <w:t xml:space="preserve"> Transaction Data</w:t>
       </w:r>
     </w:p>
     <w:p>
@@ -2194,8 +2214,13 @@
         <w:t xml:space="preserve">Cette état permet récupérer une </w:t>
       </w:r>
       <w:bookmarkStart w:id="8" w:name="_Hlk86523967"/>
-      <w:r>
-        <w:t>TransactionItem de la file d’attente</w:t>
+      <w:proofErr w:type="spellStart"/>
+      <w:r>
+        <w:t>TransactionItem</w:t>
+      </w:r>
+      <w:proofErr w:type="spellEnd"/>
+      <w:r>
+        <w:t xml:space="preserve"> de la file d’attente</w:t>
       </w:r>
     </w:p>
     <w:p>
@@ -2230,7 +2255,15 @@
         </w:numPr>
       </w:pPr>
       <w:r>
-        <w:t xml:space="preserve">Cette état permet réaliser la travail issus de la TransactionItem récupérée à l’état </w:t>
+        <w:t xml:space="preserve">Cette état permet réaliser la travail issus de la </w:t>
+      </w:r>
+      <w:proofErr w:type="spellStart"/>
+      <w:r>
+        <w:t>TransactionItem</w:t>
+      </w:r>
+      <w:proofErr w:type="spellEnd"/>
+      <w:r>
+        <w:t xml:space="preserve"> récupérée à l’état </w:t>
       </w:r>
       <w:r>
         <w:t>4</w:t>
@@ -2291,9 +2324,11 @@
           <w:numId w:val="1"/>
         </w:numPr>
       </w:pPr>
+      <w:bookmarkStart w:id="9" w:name="_Toc88384085"/>
       <w:r>
         <w:t>Déroulement de l'étape d'initialisation de la configuration</w:t>
       </w:r>
+      <w:bookmarkEnd w:id="9"/>
     </w:p>
     <w:p>
       <w:pPr>
@@ -2345,35 +2380,22 @@
         <w:pStyle w:val="Lgende"/>
         <w:jc w:val="center"/>
       </w:pPr>
-      <w:bookmarkStart w:id="9" w:name="_Toc87979707"/>
+      <w:bookmarkStart w:id="10" w:name="_Toc87979707"/>
       <w:r>
         <w:t xml:space="preserve">Figure </w:t>
       </w:r>
-      <w:r>
-        <w:fldChar w:fldCharType="begin"/>
-      </w:r>
-      <w:r>
-        <w:instrText xml:space="preserve"> SEQ Figure \* ARABIC </w:instrText>
-      </w:r>
-      <w:r>
-        <w:fldChar w:fldCharType="separate"/>
-      </w:r>
-      <w:r>
-        <w:rPr>
-          <w:noProof/>
-        </w:rPr>
-        <w:t>3</w:t>
-      </w:r>
-      <w:r>
-        <w:rPr>
-          <w:noProof/>
-        </w:rPr>
-        <w:fldChar w:fldCharType="end"/>
-      </w:r>
+      <w:fldSimple w:instr=" SEQ Figure \* ARABIC ">
+        <w:r>
+          <w:rPr>
+            <w:noProof/>
+          </w:rPr>
+          <w:t>3</w:t>
+        </w:r>
+      </w:fldSimple>
       <w:r>
         <w:t>: Paramètres de configuration d'un robot avec le REFC</w:t>
       </w:r>
-      <w:bookmarkEnd w:id="9"/>
+      <w:bookmarkEnd w:id="10"/>
     </w:p>
     <w:p>
       <w:r>
@@ -2452,7 +2474,15 @@
         <w:ind w:left="1080"/>
       </w:pPr>
       <w:r>
-        <w:t>Ici on charge les paramètres projet core, c’est-à-dire :</w:t>
+        <w:t xml:space="preserve">Ici on charge les paramètres projet </w:t>
+      </w:r>
+      <w:proofErr w:type="spellStart"/>
+      <w:r>
+        <w:t>core</w:t>
+      </w:r>
+      <w:proofErr w:type="spellEnd"/>
+      <w:r>
+        <w:t>, c’est-à-dire :</w:t>
       </w:r>
     </w:p>
     <w:p>
@@ -2476,7 +2506,15 @@
         </w:numPr>
       </w:pPr>
       <w:r>
-        <w:t>Le nom du programme =&gt; exemple : « Demo REFC »</w:t>
+        <w:t>Le nom du programme =&gt; exemple : « </w:t>
+      </w:r>
+      <w:proofErr w:type="spellStart"/>
+      <w:r>
+        <w:t>Demo</w:t>
+      </w:r>
+      <w:proofErr w:type="spellEnd"/>
+      <w:r>
+        <w:t xml:space="preserve"> REFC »</w:t>
       </w:r>
     </w:p>
     <w:p>
@@ -2512,7 +2550,23 @@
         <w:t xml:space="preserve"> ou autre</w:t>
       </w:r>
       <w:r>
-        <w:t xml:space="preserve">. Cette variable est mise à jour via une ressource avec une valeur personnalisé, mais c’est l’argument Env du programme MAIN qui à le </w:t>
+        <w:t xml:space="preserve">. Cette variable est mise à jour via une ressource avec une valeur personnalisé, mais c’est l’argument </w:t>
+      </w:r>
+      <w:proofErr w:type="spellStart"/>
+      <w:r>
+        <w:t>Env</w:t>
+      </w:r>
+      <w:proofErr w:type="spellEnd"/>
+      <w:r>
+        <w:t xml:space="preserve"> du programme MAIN qui </w:t>
+      </w:r>
+      <w:proofErr w:type="spellStart"/>
+      <w:r>
+        <w:t>à</w:t>
+      </w:r>
+      <w:proofErr w:type="spellEnd"/>
+      <w:r>
+        <w:t xml:space="preserve"> le </w:t>
       </w:r>
       <w:r>
         <w:t>dernier mot. Donc on peut forcer l’environnement d’un robot via l’api de lancement. Intéressant si on veut comparer le fonctionnement de deux environnements sur une même machine sans toucher le paramètre générale qui est la ressource avec une valeur personnalisé</w:t>
@@ -2582,7 +2636,7 @@
         <w:spacing w:after="0" w:line="240" w:lineRule="auto"/>
         <w:ind w:left="714" w:hanging="357"/>
       </w:pPr>
-      <w:bookmarkStart w:id="10" w:name="_Hlk87799842"/>
+      <w:bookmarkStart w:id="11" w:name="_Hlk87799842"/>
       <w:r>
         <w:t xml:space="preserve">Phase 2 : </w:t>
       </w:r>
@@ -2593,7 +2647,7 @@
         <w:t> :</w:t>
       </w:r>
     </w:p>
-    <w:bookmarkEnd w:id="10"/>
+    <w:bookmarkEnd w:id="11"/>
     <w:p>
       <w:pPr>
         <w:spacing w:after="0"/>
@@ -2733,7 +2787,15 @@
         <w:pStyle w:val="Paragraphedeliste"/>
       </w:pPr>
       <w:r>
-        <w:t>En utilisant les ressources listées dans le fichier de configuration excel, on charge avec un chemin d’accès</w:t>
+        <w:t xml:space="preserve">En utilisant les ressources listées dans le fichier de configuration </w:t>
+      </w:r>
+      <w:proofErr w:type="spellStart"/>
+      <w:r>
+        <w:t>excel</w:t>
+      </w:r>
+      <w:proofErr w:type="spellEnd"/>
+      <w:r>
+        <w:t>, on charge avec un chemin d’accès</w:t>
       </w:r>
       <w:r>
         <w:t xml:space="preserve"> soit</w:t>
@@ -2753,7 +2815,15 @@
         <w:t>s</w:t>
       </w:r>
       <w:r>
-        <w:t xml:space="preserve"> Core (voir étape 1)</w:t>
+        <w:t xml:space="preserve"> </w:t>
+      </w:r>
+      <w:proofErr w:type="spellStart"/>
+      <w:r>
+        <w:t>Core</w:t>
+      </w:r>
+      <w:proofErr w:type="spellEnd"/>
+      <w:r>
+        <w:t xml:space="preserve"> (voir étape 1)</w:t>
       </w:r>
     </w:p>
     <w:p>
@@ -2769,7 +2839,23 @@
         <w:pStyle w:val="Paragraphedeliste"/>
       </w:pPr>
       <w:r>
-        <w:t>- Quand le chemin est en dynamique, le robot décompose le path du robot et à chaque dossier de l’Orchestrator, le système essaye de récupérer la ressource. Donc c’est le dernier dossier, le dossier de la fil</w:t>
+        <w:t xml:space="preserve">- Quand le chemin est en dynamique, le robot décompose le </w:t>
+      </w:r>
+      <w:proofErr w:type="spellStart"/>
+      <w:r>
+        <w:t>path</w:t>
+      </w:r>
+      <w:proofErr w:type="spellEnd"/>
+      <w:r>
+        <w:t xml:space="preserve"> du robot et à chaque dossier de l’</w:t>
+      </w:r>
+      <w:proofErr w:type="spellStart"/>
+      <w:r>
+        <w:t>Orchestrator</w:t>
+      </w:r>
+      <w:proofErr w:type="spellEnd"/>
+      <w:r>
+        <w:t>, le système essaye de récupérer la ressource. Donc c’est le dernier dossier, le dossier de la fil</w:t>
       </w:r>
       <w:r>
         <w:t>e</w:t>
@@ -2841,22 +2927,35 @@
         <w:pStyle w:val="Lgende"/>
         <w:jc w:val="center"/>
       </w:pPr>
-      <w:bookmarkStart w:id="11" w:name="_Toc87979708"/>
+      <w:bookmarkStart w:id="12" w:name="_Toc87979708"/>
       <w:r>
         <w:t xml:space="preserve">Figure </w:t>
       </w:r>
-      <w:fldSimple w:instr=" SEQ Figure \* ARABIC ">
-        <w:r>
-          <w:rPr>
-            <w:noProof/>
-          </w:rPr>
-          <w:t>4</w:t>
-        </w:r>
-      </w:fldSimple>
+      <w:r>
+        <w:fldChar w:fldCharType="begin"/>
+      </w:r>
+      <w:r>
+        <w:instrText xml:space="preserve"> SEQ Figure \* ARABIC </w:instrText>
+      </w:r>
+      <w:r>
+        <w:fldChar w:fldCharType="separate"/>
+      </w:r>
+      <w:r>
+        <w:rPr>
+          <w:noProof/>
+        </w:rPr>
+        <w:t>4</w:t>
+      </w:r>
+      <w:r>
+        <w:rPr>
+          <w:noProof/>
+        </w:rPr>
+        <w:fldChar w:fldCharType="end"/>
+      </w:r>
       <w:r>
         <w:t xml:space="preserve"> : Exemple de ressources</w:t>
       </w:r>
-      <w:bookmarkEnd w:id="11"/>
+      <w:bookmarkEnd w:id="12"/>
     </w:p>
     <w:p>
       <w:pPr>
@@ -2874,14 +2973,14 @@
       <w:r>
         <w:t xml:space="preserve"> </w:t>
       </w:r>
-      <w:bookmarkStart w:id="12" w:name="_Toc87979700"/>
+      <w:bookmarkStart w:id="13" w:name="_Toc88384086"/>
       <w:r>
         <w:t>Structure des dossiers Modernes dans l’</w:t>
       </w:r>
       <w:r>
         <w:t>Orchestrateur</w:t>
       </w:r>
-      <w:bookmarkEnd w:id="12"/>
+      <w:bookmarkEnd w:id="13"/>
     </w:p>
     <w:p>
       <w:pPr>
@@ -2923,7 +3022,15 @@
         </w:numPr>
       </w:pPr>
       <w:r>
-        <w:t>une ressource (Asset) nommé ‘’TemplateFolder’’ :</w:t>
+        <w:t>une ressource (Asset) nommé ‘’</w:t>
+      </w:r>
+      <w:proofErr w:type="spellStart"/>
+      <w:r>
+        <w:t>TemplateFolder</w:t>
+      </w:r>
+      <w:proofErr w:type="spellEnd"/>
+      <w:r>
+        <w:t>’’ :</w:t>
       </w:r>
     </w:p>
     <w:p>
@@ -2959,7 +3066,15 @@
         </w:numPr>
       </w:pPr>
       <w:r>
-        <w:t>{$Env$}/{</w:t>
+        <w:t>{$</w:t>
+      </w:r>
+      <w:proofErr w:type="spellStart"/>
+      <w:r>
+        <w:t>Env</w:t>
+      </w:r>
+      <w:proofErr w:type="spellEnd"/>
+      <w:r>
+        <w:t>$}/{</w:t>
       </w:r>
       <w:r>
         <w:t>Projet</w:t>
@@ -2977,7 +3092,23 @@
         </w:numPr>
       </w:pPr>
       <w:r>
-        <w:t>{Unite}/{RegionMonde}/{Pays}/{</w:t>
+        <w:t>{</w:t>
+      </w:r>
+      <w:proofErr w:type="spellStart"/>
+      <w:r>
+        <w:t>Unite</w:t>
+      </w:r>
+      <w:proofErr w:type="spellEnd"/>
+      <w:r>
+        <w:t>}/{</w:t>
+      </w:r>
+      <w:proofErr w:type="spellStart"/>
+      <w:r>
+        <w:t>RegionMonde</w:t>
+      </w:r>
+      <w:proofErr w:type="spellEnd"/>
+      <w:r>
+        <w:t>}/{Pays}/{</w:t>
       </w:r>
       <w:r>
         <w:t xml:space="preserve"> </w:t>
@@ -2986,7 +3117,15 @@
         <w:t xml:space="preserve">Projet </w:t>
       </w:r>
       <w:r>
-        <w:t>}/{$Env$} =&gt; FINANCE/EUROPE/FRANCE/RPA0010</w:t>
+        <w:t>}/{$</w:t>
+      </w:r>
+      <w:proofErr w:type="spellStart"/>
+      <w:r>
+        <w:t>Env</w:t>
+      </w:r>
+      <w:proofErr w:type="spellEnd"/>
+      <w:r>
+        <w:t>$} =&gt; FINANCE/EUROPE/FRANCE/RPA0010</w:t>
       </w:r>
       <w:r>
         <w:t>/</w:t>
@@ -3024,8 +3163,13 @@
           <w:numId w:val="7"/>
         </w:numPr>
       </w:pPr>
-      <w:r>
-        <w:t>CCEmailError =&gt; destinataire en copie des mails d’erreurs</w:t>
+      <w:proofErr w:type="spellStart"/>
+      <w:r>
+        <w:t>CCEmailError</w:t>
+      </w:r>
+      <w:proofErr w:type="spellEnd"/>
+      <w:r>
+        <w:t xml:space="preserve"> =&gt; destinataire en copie des mails d’erreurs</w:t>
       </w:r>
       <w:r>
         <w:t xml:space="preserve"> (obligatoire)</w:t>
@@ -3039,8 +3183,13 @@
           <w:numId w:val="7"/>
         </w:numPr>
       </w:pPr>
-      <w:r>
-        <w:t>CCEmailRecap =&gt; destinataire en copie des mails des récapitulatifs</w:t>
+      <w:proofErr w:type="spellStart"/>
+      <w:r>
+        <w:t>CCEmailRecap</w:t>
+      </w:r>
+      <w:proofErr w:type="spellEnd"/>
+      <w:r>
+        <w:t xml:space="preserve"> =&gt; destinataire en copie des mails des récapitulatifs</w:t>
       </w:r>
       <w:r>
         <w:t xml:space="preserve"> (obligatoire)</w:t>
@@ -3054,8 +3203,13 @@
           <w:numId w:val="7"/>
         </w:numPr>
       </w:pPr>
-      <w:r>
-        <w:t>DestinataireEmailError =&gt; destinataire direct des mails d’erreurs</w:t>
+      <w:proofErr w:type="spellStart"/>
+      <w:r>
+        <w:t>DestinataireEmailError</w:t>
+      </w:r>
+      <w:proofErr w:type="spellEnd"/>
+      <w:r>
+        <w:t xml:space="preserve"> =&gt; destinataire direct des mails d’erreurs</w:t>
       </w:r>
       <w:r>
         <w:t xml:space="preserve"> </w:t>
@@ -3072,8 +3226,13 @@
           <w:numId w:val="7"/>
         </w:numPr>
       </w:pPr>
-      <w:r>
-        <w:t>DestinataireEmailRecap =&gt; destinataire direct des mails des récapitulatifs</w:t>
+      <w:proofErr w:type="spellStart"/>
+      <w:r>
+        <w:t>DestinataireEmailRecap</w:t>
+      </w:r>
+      <w:proofErr w:type="spellEnd"/>
+      <w:r>
+        <w:t xml:space="preserve"> =&gt; destinataire direct des mails des récapitulatifs</w:t>
       </w:r>
       <w:r>
         <w:t xml:space="preserve"> (obligatoire)</w:t>
@@ -3087,8 +3246,13 @@
           <w:numId w:val="7"/>
         </w:numPr>
       </w:pPr>
-      <w:r>
-        <w:t>emailError =&gt; Email émetteur des mails d’erreurs</w:t>
+      <w:proofErr w:type="spellStart"/>
+      <w:r>
+        <w:t>emailError</w:t>
+      </w:r>
+      <w:proofErr w:type="spellEnd"/>
+      <w:r>
+        <w:t xml:space="preserve"> =&gt; Email émetteur des mails d’erreurs</w:t>
       </w:r>
       <w:r>
         <w:t xml:space="preserve"> </w:t>
@@ -3105,8 +3269,13 @@
           <w:numId w:val="7"/>
         </w:numPr>
       </w:pPr>
-      <w:r>
-        <w:t>emailRecap =&gt; Email émetteur des mails des récapitulatifs</w:t>
+      <w:proofErr w:type="spellStart"/>
+      <w:r>
+        <w:t>emailRecap</w:t>
+      </w:r>
+      <w:proofErr w:type="spellEnd"/>
+      <w:r>
+        <w:t xml:space="preserve"> =&gt; Email émetteur des mails des récapitulatifs</w:t>
       </w:r>
       <w:r>
         <w:t xml:space="preserve"> </w:t>
@@ -3123,9 +3292,11 @@
           <w:numId w:val="7"/>
         </w:numPr>
       </w:pPr>
+      <w:proofErr w:type="spellStart"/>
       <w:r>
         <w:t>NameEmailError</w:t>
       </w:r>
+      <w:proofErr w:type="spellEnd"/>
       <w:r>
         <w:t xml:space="preserve"> =&gt; Nom de l’émetteur des mails d’erreurs</w:t>
       </w:r>
@@ -3144,10 +3315,12 @@
           <w:numId w:val="7"/>
         </w:numPr>
       </w:pPr>
+      <w:proofErr w:type="spellStart"/>
       <w:r>
         <w:lastRenderedPageBreak/>
         <w:t>NameEmailRecap</w:t>
       </w:r>
+      <w:proofErr w:type="spellEnd"/>
       <w:r>
         <w:t xml:space="preserve"> =&gt; Nom de l’émetteur des mails des récapitulatifs</w:t>
       </w:r>
@@ -3216,39 +3389,26 @@
         <w:pStyle w:val="Lgende"/>
         <w:jc w:val="center"/>
       </w:pPr>
-      <w:bookmarkStart w:id="13" w:name="_Ref86527856"/>
-      <w:bookmarkStart w:id="14" w:name="_Ref86527698"/>
-      <w:bookmarkStart w:id="15" w:name="_Toc87979709"/>
+      <w:bookmarkStart w:id="14" w:name="_Ref86527856"/>
+      <w:bookmarkStart w:id="15" w:name="_Ref86527698"/>
+      <w:bookmarkStart w:id="16" w:name="_Toc87979709"/>
       <w:r>
         <w:t xml:space="preserve">Figure </w:t>
       </w:r>
-      <w:r>
-        <w:fldChar w:fldCharType="begin"/>
-      </w:r>
-      <w:r>
-        <w:instrText xml:space="preserve"> SEQ Figure \* ARABIC </w:instrText>
-      </w:r>
-      <w:r>
-        <w:fldChar w:fldCharType="separate"/>
-      </w:r>
-      <w:r>
-        <w:rPr>
-          <w:noProof/>
-        </w:rPr>
-        <w:t>5</w:t>
-      </w:r>
-      <w:r>
-        <w:rPr>
-          <w:noProof/>
-        </w:rPr>
-        <w:fldChar w:fldCharType="end"/>
-      </w:r>
-      <w:bookmarkEnd w:id="13"/>
+      <w:fldSimple w:instr=" SEQ Figure \* ARABIC ">
+        <w:r>
+          <w:rPr>
+            <w:noProof/>
+          </w:rPr>
+          <w:t>5</w:t>
+        </w:r>
+      </w:fldSimple>
+      <w:bookmarkEnd w:id="14"/>
       <w:r>
         <w:t xml:space="preserve"> : Structure simple du REFC</w:t>
       </w:r>
-      <w:bookmarkEnd w:id="14"/>
       <w:bookmarkEnd w:id="15"/>
+      <w:bookmarkEnd w:id="16"/>
     </w:p>
     <w:p>
       <w:pPr>
@@ -3440,7 +3600,15 @@
         <w:fldChar w:fldCharType="end"/>
       </w:r>
       <w:r>
-        <w:t xml:space="preserve"> n’est pas optimale avec le Template {$Env$}/{</w:t>
+        <w:t xml:space="preserve"> n’est pas optimale avec le Template {$</w:t>
+      </w:r>
+      <w:proofErr w:type="spellStart"/>
+      <w:r>
+        <w:t>Env</w:t>
+      </w:r>
+      <w:proofErr w:type="spellEnd"/>
+      <w:r>
+        <w:t>$}/{</w:t>
       </w:r>
       <w:r>
         <w:t>Projet</w:t>
@@ -3461,7 +3629,15 @@
         <w:t>Projet</w:t>
       </w:r>
       <w:r>
-        <w:t>}/{$Env$}</w:t>
+        <w:t>}/{$</w:t>
+      </w:r>
+      <w:proofErr w:type="spellStart"/>
+      <w:r>
+        <w:t>Env</w:t>
+      </w:r>
+      <w:proofErr w:type="spellEnd"/>
+      <w:r>
+        <w:t>$}</w:t>
       </w:r>
       <w:r>
         <w:t xml:space="preserve">, ce qui donne la </w:t>
@@ -3555,33 +3731,20 @@
         <w:pStyle w:val="Lgende"/>
         <w:jc w:val="center"/>
       </w:pPr>
-      <w:bookmarkStart w:id="16" w:name="_Ref86529191"/>
-      <w:bookmarkStart w:id="17" w:name="_Toc87979710"/>
+      <w:bookmarkStart w:id="17" w:name="_Ref86529191"/>
+      <w:bookmarkStart w:id="18" w:name="_Toc87979710"/>
       <w:r>
         <w:t xml:space="preserve">Figure </w:t>
       </w:r>
-      <w:r>
-        <w:fldChar w:fldCharType="begin"/>
-      </w:r>
-      <w:r>
-        <w:instrText xml:space="preserve"> SEQ Figure \* ARABIC </w:instrText>
-      </w:r>
-      <w:r>
-        <w:fldChar w:fldCharType="separate"/>
-      </w:r>
-      <w:r>
-        <w:rPr>
-          <w:noProof/>
-        </w:rPr>
-        <w:t>6</w:t>
-      </w:r>
-      <w:r>
-        <w:rPr>
-          <w:noProof/>
-        </w:rPr>
-        <w:fldChar w:fldCharType="end"/>
-      </w:r>
-      <w:bookmarkEnd w:id="16"/>
+      <w:fldSimple w:instr=" SEQ Figure \* ARABIC ">
+        <w:r>
+          <w:rPr>
+            <w:noProof/>
+          </w:rPr>
+          <w:t>6</w:t>
+        </w:r>
+      </w:fldSimple>
+      <w:bookmarkEnd w:id="17"/>
       <w:r>
         <w:t xml:space="preserve"> : </w:t>
       </w:r>
@@ -3594,7 +3757,7 @@
       <w:r>
         <w:t>du REFC</w:t>
       </w:r>
-      <w:bookmarkEnd w:id="17"/>
+      <w:bookmarkEnd w:id="18"/>
     </w:p>
     <w:p>
       <w:r>
@@ -3622,7 +3785,15 @@
         <w:fldChar w:fldCharType="end"/>
       </w:r>
       <w:r>
-        <w:t>, les ressources du dossier « RAP00 » supplante les ressources génériques (pour tous les ROBOTS) du dossier « CONFIG/[DEV, UAT, PrePROD, PROD] »</w:t>
+        <w:t xml:space="preserve">, les ressources du dossier « RAP00 » supplante les ressources génériques (pour tous les ROBOTS) du dossier « CONFIG/[DEV, UAT, </w:t>
+      </w:r>
+      <w:proofErr w:type="spellStart"/>
+      <w:r>
+        <w:t>PrePROD</w:t>
+      </w:r>
+      <w:proofErr w:type="spellEnd"/>
+      <w:r>
+        <w:t>, PROD] »</w:t>
       </w:r>
       <w:r>
         <w:t xml:space="preserve">. Ce mécanisme permet de mettre des valeurs générales à tous les robots, mais aussi de </w:t>

</xml_diff>